<commit_message>
revision 01 -Add more URS in file Description.docx
-Add more SRS in USR+SRS.docx
</commit_message>
<xml_diff>
--- a/URS+SRS.docx
+++ b/URS+SRS.docx
@@ -1,6 +1,6 @@
 
 <file path=word/document.xml><?xml version="1.0" encoding="utf-8"?>
-<w:document xmlns:wpc="http://schemas.microsoft.com/office/word/2010/wordprocessingCanvas" xmlns:mc="http://schemas.openxmlformats.org/markup-compatibility/2006" xmlns:o="urn:schemas-microsoft-com:office:office" xmlns:r="http://schemas.openxmlformats.org/officeDocument/2006/relationships" xmlns:m="http://schemas.openxmlformats.org/officeDocument/2006/math" xmlns:v="urn:schemas-microsoft-com:vml" xmlns:wp14="http://schemas.microsoft.com/office/word/2010/wordprocessingDrawing" xmlns:wp="http://schemas.openxmlformats.org/drawingml/2006/wordprocessingDrawing" xmlns:w10="urn:schemas-microsoft-com:office:word" xmlns:w="http://schemas.openxmlformats.org/wordprocessingml/2006/main" xmlns:w14="http://schemas.microsoft.com/office/word/2010/wordml" xmlns:wpg="http://schemas.microsoft.com/office/word/2010/wordprocessingGroup" xmlns:wpi="http://schemas.microsoft.com/office/word/2010/wordprocessingInk" xmlns:wne="http://schemas.microsoft.com/office/word/2006/wordml" xmlns:wps="http://schemas.microsoft.com/office/word/2010/wordprocessingShape" mc:Ignorable="w14 wp14">
+<w:document xmlns:wpc="http://schemas.microsoft.com/office/word/2010/wordprocessingCanvas" xmlns:mc="http://schemas.openxmlformats.org/markup-compatibility/2006" xmlns:o="urn:schemas-microsoft-com:office:office" xmlns:r="http://schemas.openxmlformats.org/officeDocument/2006/relationships" xmlns:m="http://schemas.openxmlformats.org/officeDocument/2006/math" xmlns:v="urn:schemas-microsoft-com:vml" xmlns:wp14="http://schemas.microsoft.com/office/word/2010/wordprocessingDrawing" xmlns:wp="http://schemas.openxmlformats.org/drawingml/2006/wordprocessingDrawing" xmlns:w10="urn:schemas-microsoft-com:office:word" xmlns:w="http://schemas.openxmlformats.org/wordprocessingml/2006/main" xmlns:w14="http://schemas.microsoft.com/office/word/2010/wordml" xmlns:w15="http://schemas.microsoft.com/office/word/2012/wordml" xmlns:wpg="http://schemas.microsoft.com/office/word/2010/wordprocessingGroup" xmlns:wpi="http://schemas.microsoft.com/office/word/2010/wordprocessingInk" xmlns:wne="http://schemas.microsoft.com/office/word/2006/wordml" xmlns:wps="http://schemas.microsoft.com/office/word/2010/wordprocessingShape" mc:Ignorable="w14 w15 wp14">
   <w:body>
     <w:p>
       <w:pPr>
@@ -20,15 +20,6 @@
         </w:rPr>
         <w:t>Functional Requirement</w:t>
       </w:r>
-      <w:r>
-        <w:rPr>
-          <w:b/>
-          <w:bCs/>
-          <w:sz w:val="36"/>
-          <w:szCs w:val="44"/>
-        </w:rPr>
-        <w:t>-fonction</w:t>
-      </w:r>
     </w:p>
     <w:p>
       <w:pPr>
@@ -747,7 +738,13 @@
         <w:t>s</w:t>
       </w:r>
       <w:r>
-        <w:t xml:space="preserve"> the registration interface for the customer consists of</w:t>
+        <w:t xml:space="preserve"> the registration </w:t>
+      </w:r>
+      <w:r>
+        <w:t>UI</w:t>
+      </w:r>
+      <w:r>
+        <w:t xml:space="preserve"> for the customer consists of</w:t>
       </w:r>
       <w:r>
         <w:t xml:space="preserve"> a</w:t>
@@ -756,7 +753,13 @@
         <w:t xml:space="preserve"> </w:t>
       </w:r>
       <w:r>
-        <w:t>username, password, name, address, email, and picture.</w:t>
+        <w:t>username, password, name</w:t>
+      </w:r>
+      <w:r>
+        <w:t>, surname</w:t>
+      </w:r>
+      <w:r>
+        <w:t>, address, email, and picture.</w:t>
       </w:r>
     </w:p>
     <w:p>
@@ -824,7 +827,13 @@
         <w:t xml:space="preserve"> informatio</w:t>
       </w:r>
       <w:r>
-        <w:t>n to the database using name,</w:t>
+        <w:t>n to the database using name</w:t>
+      </w:r>
+      <w:r>
+        <w:t>, surname</w:t>
+      </w:r>
+      <w:r>
+        <w:t>,</w:t>
       </w:r>
       <w:r>
         <w:t xml:space="preserve"> username, password, </w:t>
@@ -887,6 +896,485 @@
       <w:r>
         <w:t xml:space="preserve"> when database has the existing username.</w:t>
       </w:r>
+    </w:p>
+    <w:p>
+      <w:pPr>
+        <w:rPr>
+          <w:color w:val="FF0000"/>
+        </w:rPr>
+      </w:pPr>
+    </w:p>
+    <w:p>
+      <w:pPr>
+        <w:rPr>
+          <w:color w:val="FF0000"/>
+        </w:rPr>
+      </w:pPr>
+      <w:r>
+        <w:rPr>
+          <w:color w:val="FF0000"/>
+        </w:rPr>
+        <w:t xml:space="preserve">SRS: </w:t>
+      </w:r>
+      <w:r>
+        <w:rPr>
+          <w:color w:val="FF0000"/>
+        </w:rPr>
+        <w:t>The system shall display</w:t>
+      </w:r>
+      <w:r>
+        <w:rPr>
+          <w:color w:val="FF0000"/>
+        </w:rPr>
+        <w:t xml:space="preserve"> </w:t>
+      </w:r>
+      <w:r>
+        <w:rPr>
+          <w:color w:val="FF0000"/>
+        </w:rPr>
+        <w:t xml:space="preserve">an error message if </w:t>
+      </w:r>
+      <w:r>
+        <w:rPr>
+          <w:color w:val="FF0000"/>
+        </w:rPr>
+        <w:t>wrong name format: The error message is</w:t>
+      </w:r>
+      <w:r>
+        <w:rPr>
+          <w:color w:val="FF0000"/>
+        </w:rPr>
+        <w:t xml:space="preserve"> “The name format should be only alphabet.”</w:t>
+      </w:r>
+    </w:p>
+    <w:p>
+      <w:pPr>
+        <w:rPr>
+          <w:color w:val="FF0000"/>
+        </w:rPr>
+      </w:pPr>
+      <w:r>
+        <w:rPr>
+          <w:color w:val="FF0000"/>
+        </w:rPr>
+        <w:t xml:space="preserve">SRS: </w:t>
+      </w:r>
+      <w:r>
+        <w:rPr>
+          <w:color w:val="FF0000"/>
+        </w:rPr>
+        <w:t xml:space="preserve">The system shall display an error message if </w:t>
+      </w:r>
+      <w:r>
+        <w:rPr>
+          <w:color w:val="FF0000"/>
+        </w:rPr>
+        <w:t>wrong surname format: The error message is “The surname format should be only alphabet.”</w:t>
+      </w:r>
+    </w:p>
+    <w:p>
+      <w:pPr>
+        <w:rPr>
+          <w:color w:val="FF0000"/>
+        </w:rPr>
+      </w:pPr>
+      <w:r>
+        <w:rPr>
+          <w:color w:val="FF0000"/>
+        </w:rPr>
+        <w:t xml:space="preserve">SRS: The system shall display an error message if </w:t>
+      </w:r>
+      <w:r>
+        <w:rPr>
+          <w:color w:val="FF0000"/>
+        </w:rPr>
+        <w:t>database has the existed</w:t>
+      </w:r>
+      <w:r>
+        <w:rPr>
+          <w:color w:val="FF0000"/>
+        </w:rPr>
+        <w:t xml:space="preserve"> username</w:t>
+      </w:r>
+      <w:r>
+        <w:rPr>
+          <w:color w:val="FF0000"/>
+        </w:rPr>
+        <w:t>: The error message is “The username was used. Please try again.”</w:t>
+      </w:r>
+    </w:p>
+    <w:p>
+      <w:pPr>
+        <w:rPr>
+          <w:color w:val="FF0000"/>
+        </w:rPr>
+      </w:pPr>
+      <w:r>
+        <w:rPr>
+          <w:color w:val="FF0000"/>
+        </w:rPr>
+        <w:t>SRS: The</w:t>
+      </w:r>
+      <w:r>
+        <w:rPr>
+          <w:color w:val="FF0000"/>
+        </w:rPr>
+        <w:t xml:space="preserve"> </w:t>
+      </w:r>
+      <w:r>
+        <w:rPr>
+          <w:color w:val="FF0000"/>
+        </w:rPr>
+        <w:t xml:space="preserve">system shall display an error message if </w:t>
+      </w:r>
+      <w:r>
+        <w:rPr>
+          <w:color w:val="FF0000"/>
+        </w:rPr>
+        <w:t>wrong username format: The error message “</w:t>
+      </w:r>
+      <w:r>
+        <w:rPr>
+          <w:rFonts w:cs="Calibri"/>
+          <w:color w:val="FF0000"/>
+          <w:szCs w:val="22"/>
+        </w:rPr>
+        <w:t>The username format should be contain only letters, number, hyphens (-), and underscores (_).</w:t>
+      </w:r>
+      <w:r>
+        <w:rPr>
+          <w:color w:val="FF0000"/>
+        </w:rPr>
+        <w:t>”</w:t>
+      </w:r>
+    </w:p>
+    <w:p>
+      <w:pPr>
+        <w:rPr>
+          <w:color w:val="FF0000"/>
+        </w:rPr>
+      </w:pPr>
+      <w:r>
+        <w:rPr>
+          <w:color w:val="FF0000"/>
+        </w:rPr>
+        <w:t>SRS: The</w:t>
+      </w:r>
+      <w:r>
+        <w:rPr>
+          <w:color w:val="FF0000"/>
+        </w:rPr>
+        <w:t xml:space="preserve"> </w:t>
+      </w:r>
+      <w:r>
+        <w:rPr>
+          <w:color w:val="FF0000"/>
+        </w:rPr>
+        <w:t>system shall display an error message</w:t>
+      </w:r>
+      <w:r>
+        <w:rPr>
+          <w:color w:val="FF0000"/>
+        </w:rPr>
+        <w:t xml:space="preserve"> if</w:t>
+      </w:r>
+      <w:r>
+        <w:rPr>
+          <w:color w:val="FF0000"/>
+        </w:rPr>
+        <w:t xml:space="preserve"> pa</w:t>
+      </w:r>
+      <w:r>
+        <w:rPr>
+          <w:color w:val="FF0000"/>
+        </w:rPr>
+        <w:t>ssword length is not between 4-1</w:t>
+      </w:r>
+      <w:r>
+        <w:rPr>
+          <w:color w:val="FF0000"/>
+        </w:rPr>
+        <w:t xml:space="preserve">0 characters: The error message is “The password length </w:t>
+      </w:r>
+      <w:r>
+        <w:rPr>
+          <w:color w:val="FF0000"/>
+        </w:rPr>
+        <w:t>should be 4</w:t>
+      </w:r>
+      <w:r>
+        <w:rPr>
+          <w:color w:val="FF0000"/>
+        </w:rPr>
+        <w:t>-</w:t>
+      </w:r>
+      <w:r>
+        <w:rPr>
+          <w:color w:val="FF0000"/>
+        </w:rPr>
+        <w:t>1</w:t>
+      </w:r>
+      <w:r>
+        <w:rPr>
+          <w:color w:val="FF0000"/>
+        </w:rPr>
+        <w:t>0</w:t>
+      </w:r>
+      <w:r>
+        <w:rPr>
+          <w:color w:val="FF0000"/>
+        </w:rPr>
+        <w:t>.</w:t>
+      </w:r>
+      <w:r>
+        <w:rPr>
+          <w:color w:val="FF0000"/>
+        </w:rPr>
+        <w:t>”</w:t>
+      </w:r>
+    </w:p>
+    <w:p>
+      <w:pPr>
+        <w:rPr>
+          <w:color w:val="FF0000"/>
+        </w:rPr>
+      </w:pPr>
+      <w:r>
+        <w:rPr>
+          <w:color w:val="FF0000"/>
+        </w:rPr>
+        <w:t>SRS: The</w:t>
+      </w:r>
+      <w:r>
+        <w:rPr>
+          <w:color w:val="FF0000"/>
+        </w:rPr>
+        <w:t xml:space="preserve"> </w:t>
+      </w:r>
+      <w:r>
+        <w:rPr>
+          <w:color w:val="FF0000"/>
+        </w:rPr>
+        <w:t xml:space="preserve">system shall display an </w:t>
+      </w:r>
+      <w:r>
+        <w:rPr>
+          <w:color w:val="FF0000"/>
+        </w:rPr>
+        <w:t>error message if</w:t>
+      </w:r>
+      <w:r>
+        <w:rPr>
+          <w:color w:val="FF0000"/>
+        </w:rPr>
+        <w:t xml:space="preserve"> wrong password format: The error message is “The password must contain the capital </w:t>
+      </w:r>
+      <w:r>
+        <w:rPr>
+          <w:color w:val="FF0000"/>
+        </w:rPr>
+        <w:t>l</w:t>
+      </w:r>
+      <w:r>
+        <w:rPr>
+          <w:color w:val="FF0000"/>
+        </w:rPr>
+        <w:t>etter</w:t>
+      </w:r>
+      <w:r>
+        <w:rPr>
+          <w:color w:val="FF0000"/>
+        </w:rPr>
+        <w:t>, small letter</w:t>
+      </w:r>
+      <w:r>
+        <w:rPr>
+          <w:color w:val="FF0000"/>
+        </w:rPr>
+        <w:t>, and number</w:t>
+      </w:r>
+      <w:r>
+        <w:rPr>
+          <w:color w:val="FF0000"/>
+        </w:rPr>
+        <w:t>.</w:t>
+      </w:r>
+      <w:r>
+        <w:rPr>
+          <w:color w:val="FF0000"/>
+        </w:rPr>
+        <w:t>”</w:t>
+      </w:r>
+    </w:p>
+    <w:p>
+      <w:pPr>
+        <w:rPr>
+          <w:color w:val="FF0000"/>
+        </w:rPr>
+      </w:pPr>
+      <w:r>
+        <w:rPr>
+          <w:color w:val="FF0000"/>
+        </w:rPr>
+        <w:t>SRS: The system shall display an error message if wrong email format: The error message is “Please enter your email address in the format.”</w:t>
+      </w:r>
+    </w:p>
+    <w:p>
+      <w:pPr>
+        <w:rPr>
+          <w:color w:val="FF0000"/>
+        </w:rPr>
+      </w:pPr>
+      <w:r>
+        <w:rPr>
+          <w:color w:val="FF0000"/>
+        </w:rPr>
+        <w:t>SRS: The</w:t>
+      </w:r>
+      <w:r>
+        <w:rPr>
+          <w:color w:val="FF0000"/>
+        </w:rPr>
+        <w:t xml:space="preserve"> </w:t>
+      </w:r>
+      <w:r>
+        <w:rPr>
+          <w:color w:val="FF0000"/>
+        </w:rPr>
+        <w:t>system shall display an error message if</w:t>
+      </w:r>
+      <w:r>
+        <w:rPr>
+          <w:color w:val="FF0000"/>
+        </w:rPr>
+        <w:t xml:space="preserve"> </w:t>
+      </w:r>
+      <w:r>
+        <w:rPr>
+          <w:color w:val="FF0000"/>
+        </w:rPr>
+        <w:t>address</w:t>
+      </w:r>
+      <w:r>
+        <w:rPr>
+          <w:color w:val="FF0000"/>
+        </w:rPr>
+        <w:t xml:space="preserve"> length is</w:t>
+      </w:r>
+      <w:r>
+        <w:rPr>
+          <w:color w:val="FF0000"/>
+        </w:rPr>
+        <w:t xml:space="preserve"> longer 150</w:t>
+      </w:r>
+      <w:r>
+        <w:rPr>
+          <w:color w:val="FF0000"/>
+        </w:rPr>
+        <w:t xml:space="preserve"> characters</w:t>
+      </w:r>
+      <w:r>
+        <w:rPr>
+          <w:color w:val="FF0000"/>
+        </w:rPr>
+        <w:t>: The error message “</w:t>
+      </w:r>
+      <w:r>
+        <w:rPr>
+          <w:rFonts w:cs="Calibri"/>
+          <w:color w:val="FF0000"/>
+          <w:szCs w:val="22"/>
+        </w:rPr>
+        <w:t xml:space="preserve">The </w:t>
+      </w:r>
+      <w:r>
+        <w:rPr>
+          <w:color w:val="FF0000"/>
+        </w:rPr>
+        <w:t>address</w:t>
+      </w:r>
+      <w:r>
+        <w:rPr>
+          <w:rFonts w:cs="Calibri"/>
+          <w:color w:val="FF0000"/>
+          <w:szCs w:val="22"/>
+        </w:rPr>
+        <w:t xml:space="preserve"> length must not be </w:t>
+      </w:r>
+      <w:r>
+        <w:rPr>
+          <w:rFonts w:cs="Calibri"/>
+          <w:color w:val="FF0000"/>
+          <w:szCs w:val="22"/>
+        </w:rPr>
+        <w:t>longer than 15</w:t>
+      </w:r>
+      <w:r>
+        <w:rPr>
+          <w:rFonts w:cs="Calibri"/>
+          <w:color w:val="FF0000"/>
+          <w:szCs w:val="22"/>
+        </w:rPr>
+        <w:t>0 characters.</w:t>
+      </w:r>
+      <w:r>
+        <w:rPr>
+          <w:color w:val="FF0000"/>
+        </w:rPr>
+        <w:t>”</w:t>
+      </w:r>
+    </w:p>
+    <w:p>
+      <w:pPr>
+        <w:rPr>
+          <w:color w:val="FF0000"/>
+        </w:rPr>
+      </w:pPr>
+      <w:r>
+        <w:rPr>
+          <w:color w:val="FF0000"/>
+        </w:rPr>
+        <w:lastRenderedPageBreak/>
+        <w:t>SRS:</w:t>
+      </w:r>
+      <w:r>
+        <w:rPr>
+          <w:color w:val="FF0000"/>
+        </w:rPr>
+        <w:t xml:space="preserve"> The</w:t>
+      </w:r>
+      <w:r>
+        <w:rPr>
+          <w:color w:val="FF0000"/>
+        </w:rPr>
+        <w:t xml:space="preserve"> </w:t>
+      </w:r>
+      <w:r>
+        <w:rPr>
+          <w:color w:val="FF0000"/>
+        </w:rPr>
+        <w:t>system shall display an error message if</w:t>
+      </w:r>
+      <w:r>
+        <w:rPr>
+          <w:color w:val="FF0000"/>
+        </w:rPr>
+        <w:t xml:space="preserve"> the text box does not put the data: The error message is "Please enter your information". </w:t>
+      </w:r>
+    </w:p>
+    <w:p>
+      <w:pPr>
+        <w:rPr>
+          <w:color w:val="FF0000"/>
+        </w:rPr>
+      </w:pPr>
+    </w:p>
+    <w:p>
+      <w:pPr>
+        <w:rPr>
+          <w:color w:val="FF0000"/>
+        </w:rPr>
+      </w:pPr>
     </w:p>
     <w:p>
       <w:pPr>
@@ -1127,6 +1615,7 @@
           <w:bCs/>
         </w:rPr>
       </w:pPr>
+      <w:commentRangeStart w:id="0"/>
       <w:r>
         <w:rPr>
           <w:b/>
@@ -1162,6 +1651,13 @@
         </w:rPr>
         <w:t xml:space="preserve"> registration information after he was a member.</w:t>
       </w:r>
+      <w:commentRangeEnd w:id="0"/>
+      <w:r>
+        <w:rPr>
+          <w:rStyle w:val="CommentReference"/>
+        </w:rPr>
+        <w:commentReference w:id="0"/>
+      </w:r>
     </w:p>
     <w:p>
       <w:r>
@@ -1190,7 +1686,6 @@
     </w:p>
     <w:p>
       <w:r>
-        <w:lastRenderedPageBreak/>
         <w:t>SRS35</w:t>
       </w:r>
       <w:r>
@@ -1298,7 +1793,7 @@
           <w:color w:val="000000"/>
           <w:szCs w:val="22"/>
         </w:rPr>
-        <w:t xml:space="preserve">product data from the product </w:t>
+        <w:t xml:space="preserve">product data from the </w:t>
       </w:r>
       <w:r>
         <w:rPr>
@@ -1306,7 +1801,15 @@
           <w:color w:val="000000"/>
           <w:szCs w:val="22"/>
         </w:rPr>
-        <w:t xml:space="preserve">id. </w:t>
+        <w:t>database</w:t>
+      </w:r>
+      <w:r>
+        <w:rPr>
+          <w:rFonts w:ascii="Calibri" w:hAnsi="Calibri" w:cs="Calibri"/>
+          <w:color w:val="000000"/>
+          <w:szCs w:val="22"/>
+        </w:rPr>
+        <w:t xml:space="preserve">. </w:t>
       </w:r>
     </w:p>
     <w:p>
@@ -1397,24 +1900,35 @@
         <w:t>: The system shall disp</w:t>
       </w:r>
       <w:r>
-        <w:t>lay not</w:t>
-      </w:r>
-      <w:r>
-        <w:t xml:space="preserve"> found item user interface.</w:t>
-      </w:r>
-    </w:p>
-    <w:p>
-      <w:pPr>
-        <w:rPr>
-          <w:b/>
-          <w:bCs/>
-        </w:rPr>
-      </w:pPr>
-      <w:r>
-        <w:rPr>
-          <w:b/>
-          <w:bCs/>
-        </w:rPr>
+        <w:t xml:space="preserve">lay </w:t>
+      </w:r>
+      <w:r>
+        <w:t>“N</w:t>
+      </w:r>
+      <w:r>
+        <w:t>ot</w:t>
+      </w:r>
+      <w:r>
+        <w:t xml:space="preserve"> found item</w:t>
+      </w:r>
+      <w:r>
+        <w:t>”.</w:t>
+      </w:r>
+    </w:p>
+    <w:p/>
+    <w:p>
+      <w:pPr>
+        <w:rPr>
+          <w:b/>
+          <w:bCs/>
+        </w:rPr>
+      </w:pPr>
+      <w:r>
+        <w:rPr>
+          <w:b/>
+          <w:bCs/>
+        </w:rPr>
+        <w:lastRenderedPageBreak/>
         <w:t>URS12</w:t>
       </w:r>
       <w:r>
@@ -1422,7 +1936,21 @@
           <w:b/>
           <w:bCs/>
         </w:rPr>
-        <w:t>: The customer can add the product to his shopping cart.</w:t>
+        <w:t xml:space="preserve">: The customer can add the product to </w:t>
+      </w:r>
+      <w:r>
+        <w:rPr>
+          <w:b/>
+          <w:bCs/>
+        </w:rPr>
+        <w:t xml:space="preserve">his </w:t>
+      </w:r>
+      <w:r>
+        <w:rPr>
+          <w:b/>
+          <w:bCs/>
+        </w:rPr>
+        <w:t>shopping cart.</w:t>
       </w:r>
     </w:p>
     <w:p>
@@ -1657,6 +2185,33 @@
     <w:p>
       <w:pPr>
         <w:rPr>
+          <w:color w:val="FF0000"/>
+        </w:rPr>
+      </w:pPr>
+      <w:r>
+        <w:rPr>
+          <w:color w:val="FF0000"/>
+        </w:rPr>
+        <w:t>SRS</w:t>
+      </w:r>
+      <w:r>
+        <w:rPr>
+          <w:color w:val="FF0000"/>
+        </w:rPr>
+        <w:t>: The system shall display the message if cart does not have any item inside</w:t>
+      </w:r>
+      <w:bookmarkStart w:id="1" w:name="_GoBack"/>
+      <w:bookmarkEnd w:id="1"/>
+      <w:r>
+        <w:rPr>
+          <w:color w:val="FF0000"/>
+        </w:rPr>
+        <w:t>.</w:t>
+      </w:r>
+    </w:p>
+    <w:p>
+      <w:pPr>
+        <w:rPr>
           <w:b/>
           <w:bCs/>
         </w:rPr>
@@ -1748,78 +2303,347 @@
     </w:p>
     <w:p>
       <w:r>
+        <w:t>SRS58</w:t>
+      </w:r>
+      <w:r>
+        <w:t xml:space="preserve">: The system shall send the buying transaction information to the </w:t>
+      </w:r>
+      <w:r>
+        <w:t>bank</w:t>
+      </w:r>
+      <w:r>
+        <w:t>ing</w:t>
+      </w:r>
+      <w:r>
+        <w:t xml:space="preserve"> system.</w:t>
+      </w:r>
+    </w:p>
+    <w:p>
+      <w:r>
+        <w:t>SRS59</w:t>
+      </w:r>
+      <w:r>
+        <w:t xml:space="preserve">: The system shall display message “Shopping completed, Thank you” </w:t>
+      </w:r>
+    </w:p>
+    <w:p>
+      <w:pPr>
+        <w:rPr>
+          <w:b/>
+          <w:bCs/>
+        </w:rPr>
+      </w:pPr>
+      <w:r>
+        <w:rPr>
+          <w:b/>
+          <w:bCs/>
+        </w:rPr>
+        <w:t>URS</w:t>
+      </w:r>
+      <w:r>
+        <w:rPr>
+          <w:b/>
+          <w:bCs/>
+        </w:rPr>
+        <w:t>16</w:t>
+      </w:r>
+      <w:r>
+        <w:rPr>
+          <w:b/>
+          <w:bCs/>
+        </w:rPr>
+        <w:t>: The customer can see the shopping history</w:t>
+      </w:r>
+      <w:r>
+        <w:rPr>
+          <w:b/>
+          <w:bCs/>
+        </w:rPr>
+        <w:t xml:space="preserve"> which he </w:t>
+      </w:r>
+      <w:r>
+        <w:rPr>
+          <w:b/>
+          <w:bCs/>
+        </w:rPr>
+        <w:t>had</w:t>
+      </w:r>
+      <w:r>
+        <w:rPr>
+          <w:b/>
+          <w:bCs/>
+        </w:rPr>
+        <w:t xml:space="preserve"> done the shopping process</w:t>
+      </w:r>
+      <w:r>
+        <w:rPr>
+          <w:b/>
+          <w:bCs/>
+        </w:rPr>
+        <w:t>.</w:t>
+      </w:r>
+    </w:p>
+    <w:p>
+      <w:r>
+        <w:t>SRS</w:t>
+      </w:r>
+      <w:r>
+        <w:t>60</w:t>
+      </w:r>
+      <w:r>
+        <w:t xml:space="preserve">: The system </w:t>
+      </w:r>
+      <w:r>
+        <w:t>provide</w:t>
+      </w:r>
+      <w:r>
+        <w:t>s</w:t>
+      </w:r>
+      <w:r>
+        <w:t xml:space="preserve"> the shopping history UI for </w:t>
+      </w:r>
+      <w:r>
+        <w:t>the customer</w:t>
+      </w:r>
+      <w:r>
+        <w:t xml:space="preserve"> to see the </w:t>
+      </w:r>
+      <w:r>
+        <w:t>history of his online shopping.</w:t>
+      </w:r>
+    </w:p>
+    <w:p>
+      <w:r>
+        <w:t>SRS61</w:t>
+      </w:r>
+      <w:r>
+        <w:t>: The system shall retrieve the buying transaction from the database.</w:t>
+      </w:r>
+    </w:p>
+    <w:p>
+      <w:r>
+        <w:t>SRS62</w:t>
+      </w:r>
+      <w:r>
+        <w:t xml:space="preserve">: The system shall display </w:t>
+      </w:r>
+      <w:r>
+        <w:t>the</w:t>
+      </w:r>
+      <w:r>
+        <w:t xml:space="preserve"> buying transaction</w:t>
+      </w:r>
+      <w:r>
+        <w:t xml:space="preserve"> details</w:t>
+      </w:r>
+      <w:r>
+        <w:t xml:space="preserve">, including the order id, </w:t>
+      </w:r>
+      <w:r>
+        <w:t xml:space="preserve">date, </w:t>
+      </w:r>
+      <w:r>
+        <w:t>product name, price, quantity,</w:t>
+      </w:r>
+      <w:r>
+        <w:t xml:space="preserve"> total price </w:t>
+      </w:r>
+      <w:r>
+        <w:t xml:space="preserve">and the transaction status </w:t>
+      </w:r>
+      <w:r>
+        <w:t>on the user interface.</w:t>
+      </w:r>
+    </w:p>
+    <w:p>
+      <w:r>
+        <w:t>SRS63</w:t>
+      </w:r>
+      <w:r>
+        <w:t>: T</w:t>
+      </w:r>
+      <w:r>
+        <w:t>he system shall display</w:t>
+      </w:r>
+      <w:r>
+        <w:t xml:space="preserve"> the</w:t>
+      </w:r>
+      <w:r>
+        <w:t xml:space="preserve"> </w:t>
+      </w:r>
+      <w:r>
+        <w:t xml:space="preserve">message “Your account </w:t>
+      </w:r>
+      <w:r>
+        <w:t>no have</w:t>
+      </w:r>
+      <w:r>
+        <w:t xml:space="preserve"> </w:t>
+      </w:r>
+      <w:r>
+        <w:t>the</w:t>
+      </w:r>
+      <w:r>
+        <w:t xml:space="preserve"> </w:t>
+      </w:r>
+      <w:r>
+        <w:t>transaction history”</w:t>
+      </w:r>
+      <w:r>
+        <w:t xml:space="preserve"> if the system has not found</w:t>
+      </w:r>
+      <w:r>
+        <w:t xml:space="preserve"> the transaction history</w:t>
+      </w:r>
+      <w:r>
+        <w:t>.</w:t>
+      </w:r>
+    </w:p>
+    <w:p>
+      <w:pPr>
+        <w:rPr>
+          <w:b/>
+          <w:bCs/>
+        </w:rPr>
+      </w:pPr>
+      <w:r>
+        <w:rPr>
+          <w:b/>
+          <w:bCs/>
+        </w:rPr>
+        <w:t>URS</w:t>
+      </w:r>
+      <w:r>
+        <w:rPr>
+          <w:b/>
+          <w:bCs/>
+        </w:rPr>
+        <w:t>17</w:t>
+      </w:r>
+      <w:r>
+        <w:rPr>
+          <w:b/>
+          <w:bCs/>
+        </w:rPr>
+        <w:t xml:space="preserve">: The customer can save the shopping cart </w:t>
+      </w:r>
+      <w:r>
+        <w:rPr>
+          <w:b/>
+          <w:bCs/>
+        </w:rPr>
+        <w:t>which will be shopping ​​later.</w:t>
+      </w:r>
+    </w:p>
+    <w:p>
+      <w:r>
+        <w:t>SRS51: The system provides the checkout user interface consists of the shopping cart summary.</w:t>
+      </w:r>
+    </w:p>
+    <w:p>
+      <w:r>
         <w:lastRenderedPageBreak/>
-        <w:t>SRS58</w:t>
-      </w:r>
-      <w:r>
-        <w:t xml:space="preserve">: The system shall send the buying transaction information to the </w:t>
-      </w:r>
-      <w:r>
-        <w:t>bank</w:t>
-      </w:r>
-      <w:r>
-        <w:t>ing</w:t>
-      </w:r>
-      <w:r>
-        <w:t xml:space="preserve"> system.</w:t>
-      </w:r>
-    </w:p>
-    <w:p>
-      <w:r>
-        <w:t>SRS59</w:t>
-      </w:r>
-      <w:r>
-        <w:t xml:space="preserve">: The system shall display message “Shopping completed, Thank you” </w:t>
-      </w:r>
-    </w:p>
-    <w:p>
-      <w:pPr>
-        <w:rPr>
-          <w:b/>
-          <w:bCs/>
-        </w:rPr>
-      </w:pPr>
-      <w:r>
-        <w:rPr>
-          <w:b/>
-          <w:bCs/>
-        </w:rPr>
-        <w:t>URS</w:t>
-      </w:r>
-      <w:r>
-        <w:rPr>
-          <w:b/>
-          <w:bCs/>
-        </w:rPr>
-        <w:t>16</w:t>
-      </w:r>
-      <w:r>
-        <w:rPr>
-          <w:b/>
-          <w:bCs/>
-        </w:rPr>
-        <w:t>: The customer can see the shopping history</w:t>
-      </w:r>
-      <w:r>
-        <w:rPr>
-          <w:b/>
-          <w:bCs/>
-        </w:rPr>
-        <w:t xml:space="preserve"> which he </w:t>
-      </w:r>
-      <w:r>
-        <w:rPr>
-          <w:b/>
-          <w:bCs/>
-        </w:rPr>
-        <w:t>had</w:t>
-      </w:r>
-      <w:r>
-        <w:rPr>
-          <w:b/>
-          <w:bCs/>
-        </w:rPr>
-        <w:t xml:space="preserve"> done the shopping process</w:t>
+        <w:t>SRS64: The system shall record the data in the shopping cart to the database.</w:t>
+      </w:r>
+    </w:p>
+    <w:p>
+      <w:pPr>
+        <w:rPr>
+          <w:b/>
+          <w:bCs/>
+        </w:rPr>
+      </w:pPr>
+      <w:r>
+        <w:rPr>
+          <w:b/>
+          <w:bCs/>
+        </w:rPr>
+        <w:t>URS18</w:t>
+      </w:r>
+      <w:r>
+        <w:rPr>
+          <w:b/>
+          <w:bCs/>
+        </w:rPr>
+        <w:t>: The customer can log out the system.</w:t>
+      </w:r>
+    </w:p>
+    <w:p>
+      <w:r>
+        <w:t>SRS</w:t>
+      </w:r>
+      <w:r>
+        <w:t xml:space="preserve">22: The system </w:t>
+      </w:r>
+      <w:r>
+        <w:t>provide</w:t>
+      </w:r>
+      <w:r>
+        <w:t>s</w:t>
+      </w:r>
+      <w:r>
+        <w:t xml:space="preserve"> the log out user interface for the user</w:t>
+      </w:r>
+    </w:p>
+    <w:p>
+      <w:r>
+        <w:t>SRS</w:t>
+      </w:r>
+      <w:r>
+        <w:t>23</w:t>
+      </w:r>
+      <w:r>
+        <w:t xml:space="preserve">: The system shall </w:t>
+      </w:r>
+      <w:r>
+        <w:t>end the operation of the user authorization.</w:t>
+      </w:r>
+    </w:p>
+    <w:p>
+      <w:pPr>
+        <w:rPr>
+          <w:b/>
+          <w:bCs/>
+          <w:szCs w:val="22"/>
+        </w:rPr>
+      </w:pPr>
+      <w:r>
+        <w:t>SRS</w:t>
+      </w:r>
+      <w:r>
+        <w:t>24</w:t>
+      </w:r>
+      <w:r>
+        <w:t>: The system shall render to the homepage UI.</w:t>
+      </w:r>
+    </w:p>
+    <w:p>
+      <w:pPr>
+        <w:rPr>
+          <w:b/>
+          <w:bCs/>
+        </w:rPr>
+      </w:pPr>
+      <w:r>
+        <w:rPr>
+          <w:b/>
+          <w:bCs/>
+        </w:rPr>
+        <w:t>URS19</w:t>
+      </w:r>
+      <w:r>
+        <w:rPr>
+          <w:b/>
+          <w:bCs/>
+        </w:rPr>
+        <w:t>: The</w:t>
+      </w:r>
+      <w:r>
+        <w:rPr>
+          <w:b/>
+          <w:bCs/>
+        </w:rPr>
+        <w:t xml:space="preserve"> customer can continue shopping the latest cart</w:t>
       </w:r>
       <w:r>
         <w:rPr>
@@ -1831,217 +2655,31 @@
     </w:p>
     <w:p>
       <w:r>
-        <w:t>SRS</w:t>
-      </w:r>
-      <w:r>
-        <w:t>60</w:t>
-      </w:r>
-      <w:r>
-        <w:t xml:space="preserve">: The system </w:t>
-      </w:r>
-      <w:r>
-        <w:t>provide</w:t>
-      </w:r>
-      <w:r>
-        <w:t>s</w:t>
-      </w:r>
-      <w:r>
-        <w:t xml:space="preserve"> the shopping history UI for </w:t>
-      </w:r>
-      <w:r>
-        <w:t>the customer</w:t>
-      </w:r>
-      <w:r>
-        <w:t xml:space="preserve"> to see the </w:t>
-      </w:r>
-      <w:r>
-        <w:t>history of his online shopping.</w:t>
-      </w:r>
-    </w:p>
-    <w:p>
-      <w:r>
-        <w:t>SRS61</w:t>
-      </w:r>
-      <w:r>
-        <w:t>: The system shall retrieve the buying transaction from the database.</w:t>
-      </w:r>
-    </w:p>
-    <w:p>
-      <w:r>
-        <w:t>SRS62</w:t>
-      </w:r>
-      <w:r>
-        <w:t xml:space="preserve">: The system shall display </w:t>
-      </w:r>
-      <w:r>
-        <w:t>the</w:t>
-      </w:r>
-      <w:r>
-        <w:t xml:space="preserve"> buying transaction</w:t>
-      </w:r>
-      <w:r>
-        <w:t xml:space="preserve"> details</w:t>
-      </w:r>
-      <w:r>
-        <w:t xml:space="preserve">, including the order id, </w:t>
-      </w:r>
-      <w:r>
-        <w:t xml:space="preserve">date, </w:t>
-      </w:r>
-      <w:r>
-        <w:t>product name, price, quantity,</w:t>
-      </w:r>
-      <w:r>
-        <w:t xml:space="preserve"> total price </w:t>
-      </w:r>
-      <w:r>
-        <w:t xml:space="preserve">and the transaction status </w:t>
-      </w:r>
-      <w:r>
-        <w:t>on the user interface.</w:t>
-      </w:r>
-    </w:p>
-    <w:p>
-      <w:r>
-        <w:t>SRS63</w:t>
-      </w:r>
-      <w:r>
-        <w:t>: T</w:t>
-      </w:r>
-      <w:r>
-        <w:t>he system shall display</w:t>
-      </w:r>
-      <w:r>
-        <w:t xml:space="preserve"> the</w:t>
-      </w:r>
-      <w:r>
-        <w:t xml:space="preserve"> </w:t>
-      </w:r>
-      <w:r>
-        <w:t xml:space="preserve">message “Your account </w:t>
-      </w:r>
-      <w:r>
-        <w:t>no have</w:t>
-      </w:r>
-      <w:r>
-        <w:t xml:space="preserve"> </w:t>
-      </w:r>
-      <w:r>
-        <w:t>the</w:t>
-      </w:r>
-      <w:r>
-        <w:t xml:space="preserve"> </w:t>
-      </w:r>
-      <w:r>
-        <w:t>transaction history”</w:t>
-      </w:r>
-      <w:r>
-        <w:t xml:space="preserve"> if the system has not found</w:t>
-      </w:r>
-      <w:r>
-        <w:t xml:space="preserve"> the transaction history</w:t>
-      </w:r>
-      <w:r>
-        <w:t>.</w:t>
-      </w:r>
-    </w:p>
-    <w:p>
-      <w:pPr>
-        <w:rPr>
-          <w:b/>
-          <w:bCs/>
-        </w:rPr>
-      </w:pPr>
-      <w:r>
-        <w:rPr>
-          <w:b/>
-          <w:bCs/>
-        </w:rPr>
-        <w:t>URS</w:t>
-      </w:r>
-      <w:r>
-        <w:rPr>
-          <w:b/>
-          <w:bCs/>
-        </w:rPr>
-        <w:t>17</w:t>
-      </w:r>
-      <w:r>
-        <w:rPr>
-          <w:b/>
-          <w:bCs/>
-        </w:rPr>
-        <w:t xml:space="preserve">: The customer can save the shopping cart </w:t>
-      </w:r>
-      <w:r>
-        <w:rPr>
-          <w:b/>
-          <w:bCs/>
-        </w:rPr>
-        <w:t>which will be shopping ​​later.</w:t>
-      </w:r>
-    </w:p>
-    <w:p>
-      <w:r>
-        <w:t>SRS51: The system provides the checkout user interface consists of the shopping cart summary.</w:t>
-      </w:r>
-    </w:p>
-    <w:p>
-      <w:r>
-        <w:t>SRS64: The system shall record the data in the shopping cart to the database.</w:t>
-      </w:r>
-    </w:p>
-    <w:p>
-      <w:pPr>
-        <w:rPr>
-          <w:b/>
-          <w:bCs/>
-        </w:rPr>
-      </w:pPr>
-      <w:r>
-        <w:rPr>
-          <w:b/>
-          <w:bCs/>
-        </w:rPr>
-        <w:t>URS18</w:t>
-      </w:r>
-      <w:r>
-        <w:rPr>
-          <w:b/>
-          <w:bCs/>
-        </w:rPr>
-        <w:t>: The customer can log out the system.</w:t>
-      </w:r>
-    </w:p>
-    <w:p>
-      <w:r>
-        <w:t>SRS</w:t>
-      </w:r>
-      <w:r>
-        <w:t xml:space="preserve">22: The system </w:t>
-      </w:r>
-      <w:r>
-        <w:t>provide</w:t>
-      </w:r>
-      <w:r>
-        <w:t>s</w:t>
-      </w:r>
-      <w:r>
-        <w:t xml:space="preserve"> the log out user interface for the user</w:t>
-      </w:r>
-    </w:p>
-    <w:p>
-      <w:r>
-        <w:t>SRS</w:t>
-      </w:r>
-      <w:r>
-        <w:t>23</w:t>
-      </w:r>
-      <w:r>
-        <w:t xml:space="preserve">: The system shall </w:t>
-      </w:r>
-      <w:r>
-        <w:t>end the operation of the user authorization.</w:t>
+        <w:t xml:space="preserve">SRS65: The system provides the UI for loading the latest cart which does not complete yet. </w:t>
+      </w:r>
+    </w:p>
+    <w:p>
+      <w:r>
+        <w:t xml:space="preserve">SRS66: The system shall retrieve the shopping cart </w:t>
+      </w:r>
+      <w:r>
+        <w:t xml:space="preserve">data </w:t>
+      </w:r>
+      <w:r>
+        <w:t>from the database.</w:t>
+      </w:r>
+    </w:p>
+    <w:p>
+      <w:r>
+        <w:t xml:space="preserve">SRS67: The system shall display the </w:t>
+      </w:r>
+      <w:r>
+        <w:t>shopping cart summary of the latest shopping process.</w:t>
+      </w:r>
+    </w:p>
+    <w:p>
+      <w:r>
+        <w:t>SRS68: The system shall display an error message “Not found cart”.</w:t>
       </w:r>
     </w:p>
     <w:p>
@@ -2052,123 +2690,8 @@
           <w:szCs w:val="22"/>
         </w:rPr>
       </w:pPr>
-      <w:r>
-        <w:t>SRS</w:t>
-      </w:r>
-      <w:r>
-        <w:t>24</w:t>
-      </w:r>
-      <w:r>
-        <w:t>: The system shall render to the homepage UI.</w:t>
-      </w:r>
-    </w:p>
-    <w:p>
-      <w:pPr>
-        <w:rPr>
-          <w:b/>
-          <w:bCs/>
-        </w:rPr>
-      </w:pPr>
-      <w:r>
-        <w:rPr>
-          <w:b/>
-          <w:bCs/>
-        </w:rPr>
-        <w:t>URS19</w:t>
-      </w:r>
-      <w:r>
-        <w:rPr>
-          <w:b/>
-          <w:bCs/>
-        </w:rPr>
-        <w:t>: The</w:t>
-      </w:r>
-      <w:r>
-        <w:rPr>
-          <w:b/>
-          <w:bCs/>
-        </w:rPr>
-        <w:t xml:space="preserve"> customer can continue shopping the latest cart</w:t>
-      </w:r>
-      <w:r>
-        <w:rPr>
-          <w:b/>
-          <w:bCs/>
-        </w:rPr>
-        <w:t>.</w:t>
-      </w:r>
-    </w:p>
-    <w:p>
-      <w:r>
-        <w:t xml:space="preserve">SRS65: The system provides the UI for loading the latest cart which does not complete yet. </w:t>
-      </w:r>
-    </w:p>
-    <w:p>
-      <w:r>
-        <w:t xml:space="preserve">SRS66: The system shall retrieve the shopping cart </w:t>
-      </w:r>
-      <w:r>
-        <w:t xml:space="preserve">data </w:t>
-      </w:r>
-      <w:r>
-        <w:t>from the database.</w:t>
-      </w:r>
-    </w:p>
-    <w:p>
-      <w:r>
-        <w:t xml:space="preserve">SRS67: The system shall display the </w:t>
-      </w:r>
-      <w:r>
-        <w:t>shopping cart summary of the latest shopping process.</w:t>
-      </w:r>
-    </w:p>
-    <w:p>
-      <w:r>
-        <w:t>SRS68: The system shall display an error message “Not found cart”.</w:t>
-      </w:r>
-    </w:p>
-    <w:p>
-      <w:pPr>
-        <w:rPr>
-          <w:b/>
-          <w:bCs/>
-          <w:szCs w:val="22"/>
-        </w:rPr>
-      </w:pPr>
     </w:p>
     <w:p/>
-    <w:p>
-      <w:proofErr w:type="spellStart"/>
-      <w:r>
-        <w:t>Kjkjhkj</w:t>
-      </w:r>
-      <w:proofErr w:type="gramStart"/>
-      <w:r>
-        <w:t>;jhk</w:t>
-      </w:r>
-      <w:proofErr w:type="gramEnd"/>
-      <w:r>
-        <w:t>;kjlkj;k;lml</w:t>
-      </w:r>
-      <w:proofErr w:type="spellEnd"/>
-    </w:p>
-    <w:p>
-      <w:r>
-        <w:t>M</w:t>
-      </w:r>
-      <w:bookmarkStart w:id="0" w:name="_GoBack"/>
-      <w:bookmarkEnd w:id="0"/>
-    </w:p>
-    <w:p/>
-    <w:p>
-      <w:proofErr w:type="spellStart"/>
-      <w:proofErr w:type="gramStart"/>
-      <w:r>
-        <w:t>mkl</w:t>
-      </w:r>
-      <w:proofErr w:type="spellEnd"/>
-      <w:proofErr w:type="gramEnd"/>
-    </w:p>
     <w:sectPr>
       <w:pgSz w:w="11906" w:h="16838"/>
       <w:pgMar w:top="1440" w:right="1440" w:bottom="1440" w:left="1440" w:header="708" w:footer="708" w:gutter="0"/>
@@ -2179,8 +2702,61 @@
 </w:document>
 </file>
 
+<file path=word/comments.xml><?xml version="1.0" encoding="utf-8"?>
+<w:comments xmlns:wpc="http://schemas.microsoft.com/office/word/2010/wordprocessingCanvas" xmlns:mc="http://schemas.openxmlformats.org/markup-compatibility/2006" xmlns:o="urn:schemas-microsoft-com:office:office" xmlns:r="http://schemas.openxmlformats.org/officeDocument/2006/relationships" xmlns:m="http://schemas.openxmlformats.org/officeDocument/2006/math" xmlns:v="urn:schemas-microsoft-com:vml" xmlns:wp14="http://schemas.microsoft.com/office/word/2010/wordprocessingDrawing" xmlns:wp="http://schemas.openxmlformats.org/drawingml/2006/wordprocessingDrawing" xmlns:w10="urn:schemas-microsoft-com:office:word" xmlns:w="http://schemas.openxmlformats.org/wordprocessingml/2006/main" xmlns:w14="http://schemas.microsoft.com/office/word/2010/wordml" xmlns:w15="http://schemas.microsoft.com/office/word/2012/wordml" xmlns:wpg="http://schemas.microsoft.com/office/word/2010/wordprocessingGroup" xmlns:wpi="http://schemas.microsoft.com/office/word/2010/wordprocessingInk" xmlns:wne="http://schemas.microsoft.com/office/word/2006/wordml" xmlns:wps="http://schemas.microsoft.com/office/word/2010/wordprocessingShape" mc:Ignorable="w14 w15 wp14">
+  <w:comment w:id="0" w:author="Miniemam" w:date="2014-02-09T13:29:00Z" w:initials="M">
+    <w:p>
+      <w:pPr>
+        <w:pStyle w:val="CommentText"/>
+        <w:rPr>
+          <w:rFonts w:hint="cs"/>
+          <w:cs/>
+        </w:rPr>
+      </w:pPr>
+      <w:r>
+        <w:rPr>
+          <w:rStyle w:val="CommentReference"/>
+        </w:rPr>
+        <w:annotationRef/>
+      </w:r>
+      <w:r>
+        <w:rPr>
+          <w:rFonts w:hint="cs"/>
+          <w:cs/>
+        </w:rPr>
+        <w:t xml:space="preserve">ตรงนี้มันเจาะจง </w:t>
+      </w:r>
+      <w:r>
+        <w:t xml:space="preserve">user </w:t>
+      </w:r>
+      <w:r>
+        <w:rPr>
+          <w:rFonts w:hint="cs"/>
+          <w:cs/>
+        </w:rPr>
+        <w:t>ไปป่าววะ เฉพาะผู้ชายหรอ</w:t>
+      </w:r>
+    </w:p>
+  </w:comment>
+</w:comments>
+</file>
+
+<file path=word/commentsExtended.xml><?xml version="1.0" encoding="utf-8"?>
+<w15:commentsEx xmlns:wpc="http://schemas.microsoft.com/office/word/2010/wordprocessingCanvas" xmlns:mc="http://schemas.openxmlformats.org/markup-compatibility/2006" xmlns:o="urn:schemas-microsoft-com:office:office" xmlns:r="http://schemas.openxmlformats.org/officeDocument/2006/relationships" xmlns:m="http://schemas.openxmlformats.org/officeDocument/2006/math" xmlns:v="urn:schemas-microsoft-com:vml" xmlns:wp14="http://schemas.microsoft.com/office/word/2010/wordprocessingDrawing" xmlns:wp="http://schemas.openxmlformats.org/drawingml/2006/wordprocessingDrawing" xmlns:w10="urn:schemas-microsoft-com:office:word" xmlns:w="http://schemas.openxmlformats.org/wordprocessingml/2006/main" xmlns:w14="http://schemas.microsoft.com/office/word/2010/wordml" xmlns:w15="http://schemas.microsoft.com/office/word/2012/wordml" xmlns:wpg="http://schemas.microsoft.com/office/word/2010/wordprocessingGroup" xmlns:wpi="http://schemas.microsoft.com/office/word/2010/wordprocessingInk" xmlns:wne="http://schemas.microsoft.com/office/word/2006/wordml" xmlns:wps="http://schemas.microsoft.com/office/word/2010/wordprocessingShape" mc:Ignorable="w14 w15 wp14">
+  <w15:commentEx w15:paraId="5F7F6056" w15:done="0"/>
+</w15:commentsEx>
+</file>
+
+<file path=word/people.xml><?xml version="1.0" encoding="utf-8"?>
+<w15:people xmlns:wpc="http://schemas.microsoft.com/office/word/2010/wordprocessingCanvas" xmlns:mc="http://schemas.openxmlformats.org/markup-compatibility/2006" xmlns:o="urn:schemas-microsoft-com:office:office" xmlns:r="http://schemas.openxmlformats.org/officeDocument/2006/relationships" xmlns:m="http://schemas.openxmlformats.org/officeDocument/2006/math" xmlns:v="urn:schemas-microsoft-com:vml" xmlns:wp14="http://schemas.microsoft.com/office/word/2010/wordprocessingDrawing" xmlns:wp="http://schemas.openxmlformats.org/drawingml/2006/wordprocessingDrawing" xmlns:w10="urn:schemas-microsoft-com:office:word" xmlns:w="http://schemas.openxmlformats.org/wordprocessingml/2006/main" xmlns:w14="http://schemas.microsoft.com/office/word/2010/wordml" xmlns:w15="http://schemas.microsoft.com/office/word/2012/wordml" xmlns:wpg="http://schemas.microsoft.com/office/word/2010/wordprocessingGroup" xmlns:wpi="http://schemas.microsoft.com/office/word/2010/wordprocessingInk" xmlns:wne="http://schemas.microsoft.com/office/word/2006/wordml" xmlns:wps="http://schemas.microsoft.com/office/word/2010/wordprocessingShape" mc:Ignorable="w14 w15 wp14">
+  <w15:person w15:author="Miniemam">
+    <w15:presenceInfo w15:providerId="None" w15:userId="Miniemam"/>
+  </w15:person>
+</w15:people>
+</file>
+
 <file path=word/styles.xml><?xml version="1.0" encoding="utf-8"?>
-<w:styles xmlns:mc="http://schemas.openxmlformats.org/markup-compatibility/2006" xmlns:r="http://schemas.openxmlformats.org/officeDocument/2006/relationships" xmlns:w="http://schemas.openxmlformats.org/wordprocessingml/2006/main" xmlns:w14="http://schemas.microsoft.com/office/word/2010/wordml" mc:Ignorable="w14">
+<w:styles xmlns:mc="http://schemas.openxmlformats.org/markup-compatibility/2006" xmlns:r="http://schemas.openxmlformats.org/officeDocument/2006/relationships" xmlns:w="http://schemas.openxmlformats.org/wordprocessingml/2006/main" xmlns:w14="http://schemas.microsoft.com/office/word/2010/wordml" xmlns:w15="http://schemas.microsoft.com/office/word/2012/wordml" mc:Ignorable="w14 w15">
   <w:docDefaults>
     <w:rPrDefault>
       <w:rPr>
@@ -2196,156 +2772,390 @@
       </w:pPr>
     </w:pPrDefault>
   </w:docDefaults>
-  <w:latentStyles w:defLockedState="0" w:defUIPriority="99" w:defSemiHidden="1" w:defUnhideWhenUsed="1" w:defQFormat="0" w:count="267">
-    <w:lsdException w:name="Normal" w:semiHidden="0" w:uiPriority="0" w:unhideWhenUsed="0" w:qFormat="1"/>
-    <w:lsdException w:name="heading 1" w:semiHidden="0" w:uiPriority="9" w:unhideWhenUsed="0" w:qFormat="1"/>
-    <w:lsdException w:name="heading 2" w:uiPriority="9" w:qFormat="1"/>
-    <w:lsdException w:name="heading 3" w:uiPriority="9" w:qFormat="1"/>
-    <w:lsdException w:name="heading 4" w:uiPriority="9" w:qFormat="1"/>
-    <w:lsdException w:name="heading 5" w:uiPriority="9" w:qFormat="1"/>
-    <w:lsdException w:name="heading 6" w:uiPriority="9" w:qFormat="1"/>
-    <w:lsdException w:name="heading 7" w:uiPriority="9" w:qFormat="1"/>
-    <w:lsdException w:name="heading 8" w:uiPriority="9" w:qFormat="1"/>
-    <w:lsdException w:name="heading 9" w:uiPriority="9" w:qFormat="1"/>
-    <w:lsdException w:name="toc 1" w:uiPriority="39"/>
-    <w:lsdException w:name="toc 2" w:uiPriority="39"/>
-    <w:lsdException w:name="toc 3" w:uiPriority="39"/>
-    <w:lsdException w:name="toc 4" w:uiPriority="39"/>
-    <w:lsdException w:name="toc 5" w:uiPriority="39"/>
-    <w:lsdException w:name="toc 6" w:uiPriority="39"/>
-    <w:lsdException w:name="toc 7" w:uiPriority="39"/>
-    <w:lsdException w:name="toc 8" w:uiPriority="39"/>
-    <w:lsdException w:name="toc 9" w:uiPriority="39"/>
-    <w:lsdException w:name="caption" w:uiPriority="35" w:qFormat="1"/>
-    <w:lsdException w:name="Title" w:semiHidden="0" w:uiPriority="10" w:unhideWhenUsed="0" w:qFormat="1"/>
-    <w:lsdException w:name="Default Paragraph Font" w:uiPriority="1"/>
-    <w:lsdException w:name="Subtitle" w:semiHidden="0" w:uiPriority="11" w:unhideWhenUsed="0" w:qFormat="1"/>
-    <w:lsdException w:name="Strong" w:semiHidden="0" w:uiPriority="22" w:unhideWhenUsed="0" w:qFormat="1"/>
-    <w:lsdException w:name="Emphasis" w:semiHidden="0" w:uiPriority="20" w:unhideWhenUsed="0" w:qFormat="1"/>
-    <w:lsdException w:name="Table Grid" w:semiHidden="0" w:uiPriority="39" w:unhideWhenUsed="0"/>
-    <w:lsdException w:name="Placeholder Text" w:unhideWhenUsed="0"/>
-    <w:lsdException w:name="No Spacing" w:semiHidden="0" w:uiPriority="1" w:unhideWhenUsed="0" w:qFormat="1"/>
-    <w:lsdException w:name="Light Shading" w:semiHidden="0" w:uiPriority="60" w:unhideWhenUsed="0"/>
-    <w:lsdException w:name="Light List" w:semiHidden="0" w:uiPriority="61" w:unhideWhenUsed="0"/>
-    <w:lsdException w:name="Light Grid" w:semiHidden="0" w:uiPriority="62" w:unhideWhenUsed="0"/>
-    <w:lsdException w:name="Medium Shading 1" w:semiHidden="0" w:uiPriority="63" w:unhideWhenUsed="0"/>
-    <w:lsdException w:name="Medium Shading 2" w:semiHidden="0" w:uiPriority="64" w:unhideWhenUsed="0"/>
-    <w:lsdException w:name="Medium List 1" w:semiHidden="0" w:uiPriority="65" w:unhideWhenUsed="0"/>
-    <w:lsdException w:name="Medium List 2" w:semiHidden="0" w:uiPriority="66" w:unhideWhenUsed="0"/>
-    <w:lsdException w:name="Medium Grid 1" w:semiHidden="0" w:uiPriority="67" w:unhideWhenUsed="0"/>
-    <w:lsdException w:name="Medium Grid 2" w:semiHidden="0" w:uiPriority="68" w:unhideWhenUsed="0"/>
-    <w:lsdException w:name="Medium Grid 3" w:semiHidden="0" w:uiPriority="69" w:unhideWhenUsed="0"/>
-    <w:lsdException w:name="Dark List" w:semiHidden="0" w:uiPriority="70" w:unhideWhenUsed="0"/>
-    <w:lsdException w:name="Colorful Shading" w:semiHidden="0" w:uiPriority="71" w:unhideWhenUsed="0"/>
-    <w:lsdException w:name="Colorful List" w:semiHidden="0" w:uiPriority="72" w:unhideWhenUsed="0"/>
-    <w:lsdException w:name="Colorful Grid" w:semiHidden="0" w:uiPriority="73" w:unhideWhenUsed="0"/>
-    <w:lsdException w:name="Light Shading Accent 1" w:semiHidden="0" w:uiPriority="60" w:unhideWhenUsed="0"/>
-    <w:lsdException w:name="Light List Accent 1" w:semiHidden="0" w:uiPriority="61" w:unhideWhenUsed="0"/>
-    <w:lsdException w:name="Light Grid Accent 1" w:semiHidden="0" w:uiPriority="62" w:unhideWhenUsed="0"/>
-    <w:lsdException w:name="Medium Shading 1 Accent 1" w:semiHidden="0" w:uiPriority="63" w:unhideWhenUsed="0"/>
-    <w:lsdException w:name="Medium Shading 2 Accent 1" w:semiHidden="0" w:uiPriority="64" w:unhideWhenUsed="0"/>
-    <w:lsdException w:name="Medium List 1 Accent 1" w:semiHidden="0" w:uiPriority="65" w:unhideWhenUsed="0"/>
-    <w:lsdException w:name="Revision" w:unhideWhenUsed="0"/>
-    <w:lsdException w:name="List Paragraph" w:semiHidden="0" w:uiPriority="34" w:unhideWhenUsed="0" w:qFormat="1"/>
-    <w:lsdException w:name="Quote" w:semiHidden="0" w:uiPriority="29" w:unhideWhenUsed="0" w:qFormat="1"/>
-    <w:lsdException w:name="Intense Quote" w:semiHidden="0" w:uiPriority="30" w:unhideWhenUsed="0" w:qFormat="1"/>
-    <w:lsdException w:name="Medium List 2 Accent 1" w:semiHidden="0" w:uiPriority="66" w:unhideWhenUsed="0"/>
-    <w:lsdException w:name="Medium Grid 1 Accent 1" w:semiHidden="0" w:uiPriority="67" w:unhideWhenUsed="0"/>
-    <w:lsdException w:name="Medium Grid 2 Accent 1" w:semiHidden="0" w:uiPriority="68" w:unhideWhenUsed="0"/>
-    <w:lsdException w:name="Medium Grid 3 Accent 1" w:semiHidden="0" w:uiPriority="69" w:unhideWhenUsed="0"/>
-    <w:lsdException w:name="Dark List Accent 1" w:semiHidden="0" w:uiPriority="70" w:unhideWhenUsed="0"/>
-    <w:lsdException w:name="Colorful Shading Accent 1" w:semiHidden="0" w:uiPriority="71" w:unhideWhenUsed="0"/>
-    <w:lsdException w:name="Colorful List Accent 1" w:semiHidden="0" w:uiPriority="72" w:unhideWhenUsed="0"/>
-    <w:lsdException w:name="Colorful Grid Accent 1" w:semiHidden="0" w:uiPriority="73" w:unhideWhenUsed="0"/>
-    <w:lsdException w:name="Light Shading Accent 2" w:semiHidden="0" w:uiPriority="60" w:unhideWhenUsed="0"/>
-    <w:lsdException w:name="Light List Accent 2" w:semiHidden="0" w:uiPriority="61" w:unhideWhenUsed="0"/>
-    <w:lsdException w:name="Light Grid Accent 2" w:semiHidden="0" w:uiPriority="62" w:unhideWhenUsed="0"/>
-    <w:lsdException w:name="Medium Shading 1 Accent 2" w:semiHidden="0" w:uiPriority="63" w:unhideWhenUsed="0"/>
-    <w:lsdException w:name="Medium Shading 2 Accent 2" w:semiHidden="0" w:uiPriority="64" w:unhideWhenUsed="0"/>
-    <w:lsdException w:name="Medium List 1 Accent 2" w:semiHidden="0" w:uiPriority="65" w:unhideWhenUsed="0"/>
-    <w:lsdException w:name="Medium List 2 Accent 2" w:semiHidden="0" w:uiPriority="66" w:unhideWhenUsed="0"/>
-    <w:lsdException w:name="Medium Grid 1 Accent 2" w:semiHidden="0" w:uiPriority="67" w:unhideWhenUsed="0"/>
-    <w:lsdException w:name="Medium Grid 2 Accent 2" w:semiHidden="0" w:uiPriority="68" w:unhideWhenUsed="0"/>
-    <w:lsdException w:name="Medium Grid 3 Accent 2" w:semiHidden="0" w:uiPriority="69" w:unhideWhenUsed="0"/>
-    <w:lsdException w:name="Dark List Accent 2" w:semiHidden="0" w:uiPriority="70" w:unhideWhenUsed="0"/>
-    <w:lsdException w:name="Colorful Shading Accent 2" w:semiHidden="0" w:uiPriority="71" w:unhideWhenUsed="0"/>
-    <w:lsdException w:name="Colorful List Accent 2" w:semiHidden="0" w:uiPriority="72" w:unhideWhenUsed="0"/>
-    <w:lsdException w:name="Colorful Grid Accent 2" w:semiHidden="0" w:uiPriority="73" w:unhideWhenUsed="0"/>
-    <w:lsdException w:name="Light Shading Accent 3" w:semiHidden="0" w:uiPriority="60" w:unhideWhenUsed="0"/>
-    <w:lsdException w:name="Light List Accent 3" w:semiHidden="0" w:uiPriority="61" w:unhideWhenUsed="0"/>
-    <w:lsdException w:name="Light Grid Accent 3" w:semiHidden="0" w:uiPriority="62" w:unhideWhenUsed="0"/>
-    <w:lsdException w:name="Medium Shading 1 Accent 3" w:semiHidden="0" w:uiPriority="63" w:unhideWhenUsed="0"/>
-    <w:lsdException w:name="Medium Shading 2 Accent 3" w:semiHidden="0" w:uiPriority="64" w:unhideWhenUsed="0"/>
-    <w:lsdException w:name="Medium List 1 Accent 3" w:semiHidden="0" w:uiPriority="65" w:unhideWhenUsed="0"/>
-    <w:lsdException w:name="Medium List 2 Accent 3" w:semiHidden="0" w:uiPriority="66" w:unhideWhenUsed="0"/>
-    <w:lsdException w:name="Medium Grid 1 Accent 3" w:semiHidden="0" w:uiPriority="67" w:unhideWhenUsed="0"/>
-    <w:lsdException w:name="Medium Grid 2 Accent 3" w:semiHidden="0" w:uiPriority="68" w:unhideWhenUsed="0"/>
-    <w:lsdException w:name="Medium Grid 3 Accent 3" w:semiHidden="0" w:uiPriority="69" w:unhideWhenUsed="0"/>
-    <w:lsdException w:name="Dark List Accent 3" w:semiHidden="0" w:uiPriority="70" w:unhideWhenUsed="0"/>
-    <w:lsdException w:name="Colorful Shading Accent 3" w:semiHidden="0" w:uiPriority="71" w:unhideWhenUsed="0"/>
-    <w:lsdException w:name="Colorful List Accent 3" w:semiHidden="0" w:uiPriority="72" w:unhideWhenUsed="0"/>
-    <w:lsdException w:name="Colorful Grid Accent 3" w:semiHidden="0" w:uiPriority="73" w:unhideWhenUsed="0"/>
-    <w:lsdException w:name="Light Shading Accent 4" w:semiHidden="0" w:uiPriority="60" w:unhideWhenUsed="0"/>
-    <w:lsdException w:name="Light List Accent 4" w:semiHidden="0" w:uiPriority="61" w:unhideWhenUsed="0"/>
-    <w:lsdException w:name="Light Grid Accent 4" w:semiHidden="0" w:uiPriority="62" w:unhideWhenUsed="0"/>
-    <w:lsdException w:name="Medium Shading 1 Accent 4" w:semiHidden="0" w:uiPriority="63" w:unhideWhenUsed="0"/>
-    <w:lsdException w:name="Medium Shading 2 Accent 4" w:semiHidden="0" w:uiPriority="64" w:unhideWhenUsed="0"/>
-    <w:lsdException w:name="Medium List 1 Accent 4" w:semiHidden="0" w:uiPriority="65" w:unhideWhenUsed="0"/>
-    <w:lsdException w:name="Medium List 2 Accent 4" w:semiHidden="0" w:uiPriority="66" w:unhideWhenUsed="0"/>
-    <w:lsdException w:name="Medium Grid 1 Accent 4" w:semiHidden="0" w:uiPriority="67" w:unhideWhenUsed="0"/>
-    <w:lsdException w:name="Medium Grid 2 Accent 4" w:semiHidden="0" w:uiPriority="68" w:unhideWhenUsed="0"/>
-    <w:lsdException w:name="Medium Grid 3 Accent 4" w:semiHidden="0" w:uiPriority="69" w:unhideWhenUsed="0"/>
-    <w:lsdException w:name="Dark List Accent 4" w:semiHidden="0" w:uiPriority="70" w:unhideWhenUsed="0"/>
-    <w:lsdException w:name="Colorful Shading Accent 4" w:semiHidden="0" w:uiPriority="71" w:unhideWhenUsed="0"/>
-    <w:lsdException w:name="Colorful List Accent 4" w:semiHidden="0" w:uiPriority="72" w:unhideWhenUsed="0"/>
-    <w:lsdException w:name="Colorful Grid Accent 4" w:semiHidden="0" w:uiPriority="73" w:unhideWhenUsed="0"/>
-    <w:lsdException w:name="Light Shading Accent 5" w:semiHidden="0" w:uiPriority="60" w:unhideWhenUsed="0"/>
-    <w:lsdException w:name="Light List Accent 5" w:semiHidden="0" w:uiPriority="61" w:unhideWhenUsed="0"/>
-    <w:lsdException w:name="Light Grid Accent 5" w:semiHidden="0" w:uiPriority="62" w:unhideWhenUsed="0"/>
-    <w:lsdException w:name="Medium Shading 1 Accent 5" w:semiHidden="0" w:uiPriority="63" w:unhideWhenUsed="0"/>
-    <w:lsdException w:name="Medium Shading 2 Accent 5" w:semiHidden="0" w:uiPriority="64" w:unhideWhenUsed="0"/>
-    <w:lsdException w:name="Medium List 1 Accent 5" w:semiHidden="0" w:uiPriority="65" w:unhideWhenUsed="0"/>
-    <w:lsdException w:name="Medium List 2 Accent 5" w:semiHidden="0" w:uiPriority="66" w:unhideWhenUsed="0"/>
-    <w:lsdException w:name="Medium Grid 1 Accent 5" w:semiHidden="0" w:uiPriority="67" w:unhideWhenUsed="0"/>
-    <w:lsdException w:name="Medium Grid 2 Accent 5" w:semiHidden="0" w:uiPriority="68" w:unhideWhenUsed="0"/>
-    <w:lsdException w:name="Medium Grid 3 Accent 5" w:semiHidden="0" w:uiPriority="69" w:unhideWhenUsed="0"/>
-    <w:lsdException w:name="Dark List Accent 5" w:semiHidden="0" w:uiPriority="70" w:unhideWhenUsed="0"/>
-    <w:lsdException w:name="Colorful Shading Accent 5" w:semiHidden="0" w:uiPriority="71" w:unhideWhenUsed="0"/>
-    <w:lsdException w:name="Colorful List Accent 5" w:semiHidden="0" w:uiPriority="72" w:unhideWhenUsed="0"/>
-    <w:lsdException w:name="Colorful Grid Accent 5" w:semiHidden="0" w:uiPriority="73" w:unhideWhenUsed="0"/>
-    <w:lsdException w:name="Light Shading Accent 6" w:semiHidden="0" w:uiPriority="60" w:unhideWhenUsed="0"/>
-    <w:lsdException w:name="Light List Accent 6" w:semiHidden="0" w:uiPriority="61" w:unhideWhenUsed="0"/>
-    <w:lsdException w:name="Light Grid Accent 6" w:semiHidden="0" w:uiPriority="62" w:unhideWhenUsed="0"/>
-    <w:lsdException w:name="Medium Shading 1 Accent 6" w:semiHidden="0" w:uiPriority="63" w:unhideWhenUsed="0"/>
-    <w:lsdException w:name="Medium Shading 2 Accent 6" w:semiHidden="0" w:uiPriority="64" w:unhideWhenUsed="0"/>
-    <w:lsdException w:name="Medium List 1 Accent 6" w:semiHidden="0" w:uiPriority="65" w:unhideWhenUsed="0"/>
-    <w:lsdException w:name="Medium List 2 Accent 6" w:semiHidden="0" w:uiPriority="66" w:unhideWhenUsed="0"/>
-    <w:lsdException w:name="Medium Grid 1 Accent 6" w:semiHidden="0" w:uiPriority="67" w:unhideWhenUsed="0"/>
-    <w:lsdException w:name="Medium Grid 2 Accent 6" w:semiHidden="0" w:uiPriority="68" w:unhideWhenUsed="0"/>
-    <w:lsdException w:name="Medium Grid 3 Accent 6" w:semiHidden="0" w:uiPriority="69" w:unhideWhenUsed="0"/>
-    <w:lsdException w:name="Dark List Accent 6" w:semiHidden="0" w:uiPriority="70" w:unhideWhenUsed="0"/>
-    <w:lsdException w:name="Colorful Shading Accent 6" w:semiHidden="0" w:uiPriority="71" w:unhideWhenUsed="0"/>
-    <w:lsdException w:name="Colorful List Accent 6" w:semiHidden="0" w:uiPriority="72" w:unhideWhenUsed="0"/>
-    <w:lsdException w:name="Colorful Grid Accent 6" w:semiHidden="0" w:uiPriority="73" w:unhideWhenUsed="0"/>
-    <w:lsdException w:name="Subtle Emphasis" w:semiHidden="0" w:uiPriority="19" w:unhideWhenUsed="0" w:qFormat="1"/>
-    <w:lsdException w:name="Intense Emphasis" w:semiHidden="0" w:uiPriority="21" w:unhideWhenUsed="0" w:qFormat="1"/>
-    <w:lsdException w:name="Subtle Reference" w:semiHidden="0" w:uiPriority="31" w:unhideWhenUsed="0" w:qFormat="1"/>
-    <w:lsdException w:name="Intense Reference" w:semiHidden="0" w:uiPriority="32" w:unhideWhenUsed="0" w:qFormat="1"/>
-    <w:lsdException w:name="Book Title" w:semiHidden="0" w:uiPriority="33" w:unhideWhenUsed="0" w:qFormat="1"/>
-    <w:lsdException w:name="Bibliography" w:uiPriority="37"/>
-    <w:lsdException w:name="TOC Heading" w:uiPriority="39" w:qFormat="1"/>
+  <w:latentStyles w:defLockedState="0" w:defUIPriority="99" w:defSemiHidden="0" w:defUnhideWhenUsed="0" w:defQFormat="0" w:count="371">
+    <w:lsdException w:name="Normal" w:uiPriority="0" w:qFormat="1"/>
+    <w:lsdException w:name="heading 1" w:uiPriority="9" w:qFormat="1"/>
+    <w:lsdException w:name="heading 2" w:semiHidden="1" w:uiPriority="9" w:unhideWhenUsed="1" w:qFormat="1"/>
+    <w:lsdException w:name="heading 3" w:semiHidden="1" w:uiPriority="9" w:unhideWhenUsed="1" w:qFormat="1"/>
+    <w:lsdException w:name="heading 4" w:semiHidden="1" w:uiPriority="9" w:unhideWhenUsed="1" w:qFormat="1"/>
+    <w:lsdException w:name="heading 5" w:semiHidden="1" w:uiPriority="9" w:unhideWhenUsed="1" w:qFormat="1"/>
+    <w:lsdException w:name="heading 6" w:semiHidden="1" w:uiPriority="9" w:unhideWhenUsed="1" w:qFormat="1"/>
+    <w:lsdException w:name="heading 7" w:semiHidden="1" w:uiPriority="9" w:unhideWhenUsed="1" w:qFormat="1"/>
+    <w:lsdException w:name="heading 8" w:semiHidden="1" w:uiPriority="9" w:unhideWhenUsed="1" w:qFormat="1"/>
+    <w:lsdException w:name="heading 9" w:semiHidden="1" w:uiPriority="9" w:unhideWhenUsed="1" w:qFormat="1"/>
+    <w:lsdException w:name="index 1" w:semiHidden="1" w:unhideWhenUsed="1"/>
+    <w:lsdException w:name="index 2" w:semiHidden="1" w:unhideWhenUsed="1"/>
+    <w:lsdException w:name="index 3" w:semiHidden="1" w:unhideWhenUsed="1"/>
+    <w:lsdException w:name="index 4" w:semiHidden="1" w:unhideWhenUsed="1"/>
+    <w:lsdException w:name="index 5" w:semiHidden="1" w:unhideWhenUsed="1"/>
+    <w:lsdException w:name="index 6" w:semiHidden="1" w:unhideWhenUsed="1"/>
+    <w:lsdException w:name="index 7" w:semiHidden="1" w:unhideWhenUsed="1"/>
+    <w:lsdException w:name="index 8" w:semiHidden="1" w:unhideWhenUsed="1"/>
+    <w:lsdException w:name="index 9" w:semiHidden="1" w:unhideWhenUsed="1"/>
+    <w:lsdException w:name="toc 1" w:semiHidden="1" w:uiPriority="39" w:unhideWhenUsed="1"/>
+    <w:lsdException w:name="toc 2" w:semiHidden="1" w:uiPriority="39" w:unhideWhenUsed="1"/>
+    <w:lsdException w:name="toc 3" w:semiHidden="1" w:uiPriority="39" w:unhideWhenUsed="1"/>
+    <w:lsdException w:name="toc 4" w:semiHidden="1" w:uiPriority="39" w:unhideWhenUsed="1"/>
+    <w:lsdException w:name="toc 5" w:semiHidden="1" w:uiPriority="39" w:unhideWhenUsed="1"/>
+    <w:lsdException w:name="toc 6" w:semiHidden="1" w:uiPriority="39" w:unhideWhenUsed="1"/>
+    <w:lsdException w:name="toc 7" w:semiHidden="1" w:uiPriority="39" w:unhideWhenUsed="1"/>
+    <w:lsdException w:name="toc 8" w:semiHidden="1" w:uiPriority="39" w:unhideWhenUsed="1"/>
+    <w:lsdException w:name="toc 9" w:semiHidden="1" w:uiPriority="39" w:unhideWhenUsed="1"/>
+    <w:lsdException w:name="Normal Indent" w:semiHidden="1" w:unhideWhenUsed="1"/>
+    <w:lsdException w:name="footnote text" w:semiHidden="1" w:unhideWhenUsed="1"/>
+    <w:lsdException w:name="annotation text" w:semiHidden="1" w:unhideWhenUsed="1"/>
+    <w:lsdException w:name="header" w:semiHidden="1" w:unhideWhenUsed="1"/>
+    <w:lsdException w:name="footer" w:semiHidden="1" w:unhideWhenUsed="1"/>
+    <w:lsdException w:name="index heading" w:semiHidden="1" w:unhideWhenUsed="1"/>
+    <w:lsdException w:name="caption" w:semiHidden="1" w:uiPriority="35" w:unhideWhenUsed="1" w:qFormat="1"/>
+    <w:lsdException w:name="table of figures" w:semiHidden="1" w:unhideWhenUsed="1"/>
+    <w:lsdException w:name="envelope address" w:semiHidden="1" w:unhideWhenUsed="1"/>
+    <w:lsdException w:name="envelope return" w:semiHidden="1" w:unhideWhenUsed="1"/>
+    <w:lsdException w:name="footnote reference" w:semiHidden="1" w:unhideWhenUsed="1"/>
+    <w:lsdException w:name="annotation reference" w:semiHidden="1" w:unhideWhenUsed="1"/>
+    <w:lsdException w:name="line number" w:semiHidden="1" w:unhideWhenUsed="1"/>
+    <w:lsdException w:name="page number" w:semiHidden="1" w:unhideWhenUsed="1"/>
+    <w:lsdException w:name="endnote reference" w:semiHidden="1" w:unhideWhenUsed="1"/>
+    <w:lsdException w:name="endnote text" w:semiHidden="1" w:unhideWhenUsed="1"/>
+    <w:lsdException w:name="table of authorities" w:semiHidden="1" w:unhideWhenUsed="1"/>
+    <w:lsdException w:name="macro" w:semiHidden="1" w:unhideWhenUsed="1"/>
+    <w:lsdException w:name="toa heading" w:semiHidden="1" w:unhideWhenUsed="1"/>
+    <w:lsdException w:name="List" w:semiHidden="1" w:unhideWhenUsed="1"/>
+    <w:lsdException w:name="List Bullet" w:semiHidden="1" w:unhideWhenUsed="1"/>
+    <w:lsdException w:name="List Number" w:semiHidden="1" w:unhideWhenUsed="1"/>
+    <w:lsdException w:name="List 2" w:semiHidden="1" w:unhideWhenUsed="1"/>
+    <w:lsdException w:name="List 3" w:semiHidden="1" w:unhideWhenUsed="1"/>
+    <w:lsdException w:name="List 4" w:semiHidden="1" w:unhideWhenUsed="1"/>
+    <w:lsdException w:name="List 5" w:semiHidden="1" w:unhideWhenUsed="1"/>
+    <w:lsdException w:name="List Bullet 2" w:semiHidden="1" w:unhideWhenUsed="1"/>
+    <w:lsdException w:name="List Bullet 3" w:semiHidden="1" w:unhideWhenUsed="1"/>
+    <w:lsdException w:name="List Bullet 4" w:semiHidden="1" w:unhideWhenUsed="1"/>
+    <w:lsdException w:name="List Bullet 5" w:semiHidden="1" w:unhideWhenUsed="1"/>
+    <w:lsdException w:name="List Number 2" w:semiHidden="1" w:unhideWhenUsed="1"/>
+    <w:lsdException w:name="List Number 3" w:semiHidden="1" w:unhideWhenUsed="1"/>
+    <w:lsdException w:name="List Number 4" w:semiHidden="1" w:unhideWhenUsed="1"/>
+    <w:lsdException w:name="List Number 5" w:semiHidden="1" w:unhideWhenUsed="1"/>
+    <w:lsdException w:name="Title" w:uiPriority="10" w:qFormat="1"/>
+    <w:lsdException w:name="Closing" w:semiHidden="1" w:unhideWhenUsed="1"/>
+    <w:lsdException w:name="Signature" w:semiHidden="1" w:unhideWhenUsed="1"/>
+    <w:lsdException w:name="Default Paragraph Font" w:semiHidden="1" w:uiPriority="1" w:unhideWhenUsed="1"/>
+    <w:lsdException w:name="Body Text" w:semiHidden="1" w:unhideWhenUsed="1"/>
+    <w:lsdException w:name="Body Text Indent" w:semiHidden="1" w:unhideWhenUsed="1"/>
+    <w:lsdException w:name="List Continue" w:semiHidden="1" w:unhideWhenUsed="1"/>
+    <w:lsdException w:name="List Continue 2" w:semiHidden="1" w:unhideWhenUsed="1"/>
+    <w:lsdException w:name="List Continue 3" w:semiHidden="1" w:unhideWhenUsed="1"/>
+    <w:lsdException w:name="List Continue 4" w:semiHidden="1" w:unhideWhenUsed="1"/>
+    <w:lsdException w:name="List Continue 5" w:semiHidden="1" w:unhideWhenUsed="1"/>
+    <w:lsdException w:name="Message Header" w:semiHidden="1" w:unhideWhenUsed="1"/>
+    <w:lsdException w:name="Subtitle" w:uiPriority="11" w:qFormat="1"/>
+    <w:lsdException w:name="Salutation" w:semiHidden="1" w:unhideWhenUsed="1"/>
+    <w:lsdException w:name="Date" w:semiHidden="1" w:unhideWhenUsed="1"/>
+    <w:lsdException w:name="Body Text First Indent" w:semiHidden="1" w:unhideWhenUsed="1"/>
+    <w:lsdException w:name="Body Text First Indent 2" w:semiHidden="1" w:unhideWhenUsed="1"/>
+    <w:lsdException w:name="Note Heading" w:semiHidden="1" w:unhideWhenUsed="1"/>
+    <w:lsdException w:name="Body Text 2" w:semiHidden="1" w:unhideWhenUsed="1"/>
+    <w:lsdException w:name="Body Text 3" w:semiHidden="1" w:unhideWhenUsed="1"/>
+    <w:lsdException w:name="Body Text Indent 2" w:semiHidden="1" w:unhideWhenUsed="1"/>
+    <w:lsdException w:name="Body Text Indent 3" w:semiHidden="1" w:unhideWhenUsed="1"/>
+    <w:lsdException w:name="Block Text" w:semiHidden="1" w:unhideWhenUsed="1"/>
+    <w:lsdException w:name="Hyperlink" w:semiHidden="1" w:unhideWhenUsed="1"/>
+    <w:lsdException w:name="FollowedHyperlink" w:semiHidden="1" w:unhideWhenUsed="1"/>
+    <w:lsdException w:name="Strong" w:uiPriority="22" w:qFormat="1"/>
+    <w:lsdException w:name="Emphasis" w:uiPriority="20" w:qFormat="1"/>
+    <w:lsdException w:name="Document Map" w:semiHidden="1" w:unhideWhenUsed="1"/>
+    <w:lsdException w:name="Plain Text" w:semiHidden="1" w:unhideWhenUsed="1"/>
+    <w:lsdException w:name="E-mail Signature" w:semiHidden="1" w:unhideWhenUsed="1"/>
+    <w:lsdException w:name="HTML Top of Form" w:semiHidden="1" w:unhideWhenUsed="1"/>
+    <w:lsdException w:name="HTML Bottom of Form" w:semiHidden="1" w:unhideWhenUsed="1"/>
+    <w:lsdException w:name="Normal (Web)" w:semiHidden="1" w:unhideWhenUsed="1"/>
+    <w:lsdException w:name="HTML Acronym" w:semiHidden="1" w:unhideWhenUsed="1"/>
+    <w:lsdException w:name="HTML Address" w:semiHidden="1" w:unhideWhenUsed="1"/>
+    <w:lsdException w:name="HTML Cite" w:semiHidden="1" w:unhideWhenUsed="1"/>
+    <w:lsdException w:name="HTML Code" w:semiHidden="1" w:unhideWhenUsed="1"/>
+    <w:lsdException w:name="HTML Definition" w:semiHidden="1" w:unhideWhenUsed="1"/>
+    <w:lsdException w:name="HTML Keyboard" w:semiHidden="1" w:unhideWhenUsed="1"/>
+    <w:lsdException w:name="HTML Preformatted" w:semiHidden="1" w:unhideWhenUsed="1"/>
+    <w:lsdException w:name="HTML Sample" w:semiHidden="1" w:unhideWhenUsed="1"/>
+    <w:lsdException w:name="HTML Typewriter" w:semiHidden="1" w:unhideWhenUsed="1"/>
+    <w:lsdException w:name="HTML Variable" w:semiHidden="1" w:unhideWhenUsed="1"/>
+    <w:lsdException w:name="Normal Table" w:semiHidden="1" w:unhideWhenUsed="1"/>
+    <w:lsdException w:name="annotation subject" w:semiHidden="1" w:unhideWhenUsed="1"/>
+    <w:lsdException w:name="No List" w:semiHidden="1" w:unhideWhenUsed="1"/>
+    <w:lsdException w:name="Outline List 1" w:semiHidden="1" w:unhideWhenUsed="1"/>
+    <w:lsdException w:name="Outline List 2" w:semiHidden="1" w:unhideWhenUsed="1"/>
+    <w:lsdException w:name="Outline List 3" w:semiHidden="1" w:unhideWhenUsed="1"/>
+    <w:lsdException w:name="Table Simple 1" w:semiHidden="1" w:unhideWhenUsed="1"/>
+    <w:lsdException w:name="Table Simple 2" w:semiHidden="1" w:unhideWhenUsed="1"/>
+    <w:lsdException w:name="Table Simple 3" w:semiHidden="1" w:unhideWhenUsed="1"/>
+    <w:lsdException w:name="Table Classic 1" w:semiHidden="1" w:unhideWhenUsed="1"/>
+    <w:lsdException w:name="Table Classic 2" w:semiHidden="1" w:unhideWhenUsed="1"/>
+    <w:lsdException w:name="Table Classic 3" w:semiHidden="1" w:unhideWhenUsed="1"/>
+    <w:lsdException w:name="Table Classic 4" w:semiHidden="1" w:unhideWhenUsed="1"/>
+    <w:lsdException w:name="Table Colorful 1" w:semiHidden="1" w:unhideWhenUsed="1"/>
+    <w:lsdException w:name="Table Colorful 2" w:semiHidden="1" w:unhideWhenUsed="1"/>
+    <w:lsdException w:name="Table Colorful 3" w:semiHidden="1" w:unhideWhenUsed="1"/>
+    <w:lsdException w:name="Table Columns 1" w:semiHidden="1" w:unhideWhenUsed="1"/>
+    <w:lsdException w:name="Table Columns 2" w:semiHidden="1" w:unhideWhenUsed="1"/>
+    <w:lsdException w:name="Table Columns 3" w:semiHidden="1" w:unhideWhenUsed="1"/>
+    <w:lsdException w:name="Table Columns 4" w:semiHidden="1" w:unhideWhenUsed="1"/>
+    <w:lsdException w:name="Table Columns 5" w:semiHidden="1" w:unhideWhenUsed="1"/>
+    <w:lsdException w:name="Table Grid 1" w:semiHidden="1" w:unhideWhenUsed="1"/>
+    <w:lsdException w:name="Table Grid 2" w:semiHidden="1" w:unhideWhenUsed="1"/>
+    <w:lsdException w:name="Table Grid 3" w:semiHidden="1" w:unhideWhenUsed="1"/>
+    <w:lsdException w:name="Table Grid 4" w:semiHidden="1" w:unhideWhenUsed="1"/>
+    <w:lsdException w:name="Table Grid 5" w:semiHidden="1" w:unhideWhenUsed="1"/>
+    <w:lsdException w:name="Table Grid 6" w:semiHidden="1" w:unhideWhenUsed="1"/>
+    <w:lsdException w:name="Table Grid 7" w:semiHidden="1" w:unhideWhenUsed="1"/>
+    <w:lsdException w:name="Table Grid 8" w:semiHidden="1" w:unhideWhenUsed="1"/>
+    <w:lsdException w:name="Table List 1" w:semiHidden="1" w:unhideWhenUsed="1"/>
+    <w:lsdException w:name="Table List 2" w:semiHidden="1" w:unhideWhenUsed="1"/>
+    <w:lsdException w:name="Table List 3" w:semiHidden="1" w:unhideWhenUsed="1"/>
+    <w:lsdException w:name="Table List 4" w:semiHidden="1" w:unhideWhenUsed="1"/>
+    <w:lsdException w:name="Table List 5" w:semiHidden="1" w:unhideWhenUsed="1"/>
+    <w:lsdException w:name="Table List 6" w:semiHidden="1" w:unhideWhenUsed="1"/>
+    <w:lsdException w:name="Table List 7" w:semiHidden="1" w:unhideWhenUsed="1"/>
+    <w:lsdException w:name="Table List 8" w:semiHidden="1" w:unhideWhenUsed="1"/>
+    <w:lsdException w:name="Table 3D effects 1" w:semiHidden="1" w:unhideWhenUsed="1"/>
+    <w:lsdException w:name="Table 3D effects 2" w:semiHidden="1" w:unhideWhenUsed="1"/>
+    <w:lsdException w:name="Table 3D effects 3" w:semiHidden="1" w:unhideWhenUsed="1"/>
+    <w:lsdException w:name="Table Contemporary" w:semiHidden="1" w:unhideWhenUsed="1"/>
+    <w:lsdException w:name="Table Elegant" w:semiHidden="1" w:unhideWhenUsed="1"/>
+    <w:lsdException w:name="Table Professional" w:semiHidden="1" w:unhideWhenUsed="1"/>
+    <w:lsdException w:name="Table Subtle 1" w:semiHidden="1" w:unhideWhenUsed="1"/>
+    <w:lsdException w:name="Table Subtle 2" w:semiHidden="1" w:unhideWhenUsed="1"/>
+    <w:lsdException w:name="Table Web 1" w:semiHidden="1" w:unhideWhenUsed="1"/>
+    <w:lsdException w:name="Table Web 2" w:semiHidden="1" w:unhideWhenUsed="1"/>
+    <w:lsdException w:name="Table Web 3" w:semiHidden="1" w:unhideWhenUsed="1"/>
+    <w:lsdException w:name="Balloon Text" w:semiHidden="1" w:unhideWhenUsed="1"/>
+    <w:lsdException w:name="Table Grid" w:uiPriority="39"/>
+    <w:lsdException w:name="Table Theme" w:semiHidden="1" w:unhideWhenUsed="1"/>
+    <w:lsdException w:name="Placeholder Text" w:semiHidden="1"/>
+    <w:lsdException w:name="No Spacing" w:uiPriority="1" w:qFormat="1"/>
+    <w:lsdException w:name="Light Shading" w:uiPriority="60"/>
+    <w:lsdException w:name="Light List" w:uiPriority="61"/>
+    <w:lsdException w:name="Light Grid" w:uiPriority="62"/>
+    <w:lsdException w:name="Medium Shading 1" w:uiPriority="63"/>
+    <w:lsdException w:name="Medium Shading 2" w:uiPriority="64"/>
+    <w:lsdException w:name="Medium List 1" w:uiPriority="65"/>
+    <w:lsdException w:name="Medium List 2" w:uiPriority="66"/>
+    <w:lsdException w:name="Medium Grid 1" w:uiPriority="67"/>
+    <w:lsdException w:name="Medium Grid 2" w:uiPriority="68"/>
+    <w:lsdException w:name="Medium Grid 3" w:uiPriority="69"/>
+    <w:lsdException w:name="Dark List" w:uiPriority="70"/>
+    <w:lsdException w:name="Colorful Shading" w:uiPriority="71"/>
+    <w:lsdException w:name="Colorful List" w:uiPriority="72"/>
+    <w:lsdException w:name="Colorful Grid" w:uiPriority="73"/>
+    <w:lsdException w:name="Light Shading Accent 1" w:uiPriority="60"/>
+    <w:lsdException w:name="Light List Accent 1" w:uiPriority="61"/>
+    <w:lsdException w:name="Light Grid Accent 1" w:uiPriority="62"/>
+    <w:lsdException w:name="Medium Shading 1 Accent 1" w:uiPriority="63"/>
+    <w:lsdException w:name="Medium Shading 2 Accent 1" w:uiPriority="64"/>
+    <w:lsdException w:name="Medium List 1 Accent 1" w:uiPriority="65"/>
+    <w:lsdException w:name="Revision" w:semiHidden="1"/>
+    <w:lsdException w:name="List Paragraph" w:uiPriority="34" w:qFormat="1"/>
+    <w:lsdException w:name="Quote" w:uiPriority="29" w:qFormat="1"/>
+    <w:lsdException w:name="Intense Quote" w:uiPriority="30" w:qFormat="1"/>
+    <w:lsdException w:name="Medium List 2 Accent 1" w:uiPriority="66"/>
+    <w:lsdException w:name="Medium Grid 1 Accent 1" w:uiPriority="67"/>
+    <w:lsdException w:name="Medium Grid 2 Accent 1" w:uiPriority="68"/>
+    <w:lsdException w:name="Medium Grid 3 Accent 1" w:uiPriority="69"/>
+    <w:lsdException w:name="Dark List Accent 1" w:uiPriority="70"/>
+    <w:lsdException w:name="Colorful Shading Accent 1" w:uiPriority="71"/>
+    <w:lsdException w:name="Colorful List Accent 1" w:uiPriority="72"/>
+    <w:lsdException w:name="Colorful Grid Accent 1" w:uiPriority="73"/>
+    <w:lsdException w:name="Light Shading Accent 2" w:uiPriority="60"/>
+    <w:lsdException w:name="Light List Accent 2" w:uiPriority="61"/>
+    <w:lsdException w:name="Light Grid Accent 2" w:uiPriority="62"/>
+    <w:lsdException w:name="Medium Shading 1 Accent 2" w:uiPriority="63"/>
+    <w:lsdException w:name="Medium Shading 2 Accent 2" w:uiPriority="64"/>
+    <w:lsdException w:name="Medium List 1 Accent 2" w:uiPriority="65"/>
+    <w:lsdException w:name="Medium List 2 Accent 2" w:uiPriority="66"/>
+    <w:lsdException w:name="Medium Grid 1 Accent 2" w:uiPriority="67"/>
+    <w:lsdException w:name="Medium Grid 2 Accent 2" w:uiPriority="68"/>
+    <w:lsdException w:name="Medium Grid 3 Accent 2" w:uiPriority="69"/>
+    <w:lsdException w:name="Dark List Accent 2" w:uiPriority="70"/>
+    <w:lsdException w:name="Colorful Shading Accent 2" w:uiPriority="71"/>
+    <w:lsdException w:name="Colorful List Accent 2" w:uiPriority="72"/>
+    <w:lsdException w:name="Colorful Grid Accent 2" w:uiPriority="73"/>
+    <w:lsdException w:name="Light Shading Accent 3" w:uiPriority="60"/>
+    <w:lsdException w:name="Light List Accent 3" w:uiPriority="61"/>
+    <w:lsdException w:name="Light Grid Accent 3" w:uiPriority="62"/>
+    <w:lsdException w:name="Medium Shading 1 Accent 3" w:uiPriority="63"/>
+    <w:lsdException w:name="Medium Shading 2 Accent 3" w:uiPriority="64"/>
+    <w:lsdException w:name="Medium List 1 Accent 3" w:uiPriority="65"/>
+    <w:lsdException w:name="Medium List 2 Accent 3" w:uiPriority="66"/>
+    <w:lsdException w:name="Medium Grid 1 Accent 3" w:uiPriority="67"/>
+    <w:lsdException w:name="Medium Grid 2 Accent 3" w:uiPriority="68"/>
+    <w:lsdException w:name="Medium Grid 3 Accent 3" w:uiPriority="69"/>
+    <w:lsdException w:name="Dark List Accent 3" w:uiPriority="70"/>
+    <w:lsdException w:name="Colorful Shading Accent 3" w:uiPriority="71"/>
+    <w:lsdException w:name="Colorful List Accent 3" w:uiPriority="72"/>
+    <w:lsdException w:name="Colorful Grid Accent 3" w:uiPriority="73"/>
+    <w:lsdException w:name="Light Shading Accent 4" w:uiPriority="60"/>
+    <w:lsdException w:name="Light List Accent 4" w:uiPriority="61"/>
+    <w:lsdException w:name="Light Grid Accent 4" w:uiPriority="62"/>
+    <w:lsdException w:name="Medium Shading 1 Accent 4" w:uiPriority="63"/>
+    <w:lsdException w:name="Medium Shading 2 Accent 4" w:uiPriority="64"/>
+    <w:lsdException w:name="Medium List 1 Accent 4" w:uiPriority="65"/>
+    <w:lsdException w:name="Medium List 2 Accent 4" w:uiPriority="66"/>
+    <w:lsdException w:name="Medium Grid 1 Accent 4" w:uiPriority="67"/>
+    <w:lsdException w:name="Medium Grid 2 Accent 4" w:uiPriority="68"/>
+    <w:lsdException w:name="Medium Grid 3 Accent 4" w:uiPriority="69"/>
+    <w:lsdException w:name="Dark List Accent 4" w:uiPriority="70"/>
+    <w:lsdException w:name="Colorful Shading Accent 4" w:uiPriority="71"/>
+    <w:lsdException w:name="Colorful List Accent 4" w:uiPriority="72"/>
+    <w:lsdException w:name="Colorful Grid Accent 4" w:uiPriority="73"/>
+    <w:lsdException w:name="Light Shading Accent 5" w:uiPriority="60"/>
+    <w:lsdException w:name="Light List Accent 5" w:uiPriority="61"/>
+    <w:lsdException w:name="Light Grid Accent 5" w:uiPriority="62"/>
+    <w:lsdException w:name="Medium Shading 1 Accent 5" w:uiPriority="63"/>
+    <w:lsdException w:name="Medium Shading 2 Accent 5" w:uiPriority="64"/>
+    <w:lsdException w:name="Medium List 1 Accent 5" w:uiPriority="65"/>
+    <w:lsdException w:name="Medium List 2 Accent 5" w:uiPriority="66"/>
+    <w:lsdException w:name="Medium Grid 1 Accent 5" w:uiPriority="67"/>
+    <w:lsdException w:name="Medium Grid 2 Accent 5" w:uiPriority="68"/>
+    <w:lsdException w:name="Medium Grid 3 Accent 5" w:uiPriority="69"/>
+    <w:lsdException w:name="Dark List Accent 5" w:uiPriority="70"/>
+    <w:lsdException w:name="Colorful Shading Accent 5" w:uiPriority="71"/>
+    <w:lsdException w:name="Colorful List Accent 5" w:uiPriority="72"/>
+    <w:lsdException w:name="Colorful Grid Accent 5" w:uiPriority="73"/>
+    <w:lsdException w:name="Light Shading Accent 6" w:uiPriority="60"/>
+    <w:lsdException w:name="Light List Accent 6" w:uiPriority="61"/>
+    <w:lsdException w:name="Light Grid Accent 6" w:uiPriority="62"/>
+    <w:lsdException w:name="Medium Shading 1 Accent 6" w:uiPriority="63"/>
+    <w:lsdException w:name="Medium Shading 2 Accent 6" w:uiPriority="64"/>
+    <w:lsdException w:name="Medium List 1 Accent 6" w:uiPriority="65"/>
+    <w:lsdException w:name="Medium List 2 Accent 6" w:uiPriority="66"/>
+    <w:lsdException w:name="Medium Grid 1 Accent 6" w:uiPriority="67"/>
+    <w:lsdException w:name="Medium Grid 2 Accent 6" w:uiPriority="68"/>
+    <w:lsdException w:name="Medium Grid 3 Accent 6" w:uiPriority="69"/>
+    <w:lsdException w:name="Dark List Accent 6" w:uiPriority="70"/>
+    <w:lsdException w:name="Colorful Shading Accent 6" w:uiPriority="71"/>
+    <w:lsdException w:name="Colorful List Accent 6" w:uiPriority="72"/>
+    <w:lsdException w:name="Colorful Grid Accent 6" w:uiPriority="73"/>
+    <w:lsdException w:name="Subtle Emphasis" w:uiPriority="19" w:qFormat="1"/>
+    <w:lsdException w:name="Intense Emphasis" w:uiPriority="21" w:qFormat="1"/>
+    <w:lsdException w:name="Subtle Reference" w:uiPriority="31" w:qFormat="1"/>
+    <w:lsdException w:name="Intense Reference" w:uiPriority="32" w:qFormat="1"/>
+    <w:lsdException w:name="Book Title" w:uiPriority="33" w:qFormat="1"/>
+    <w:lsdException w:name="Bibliography" w:semiHidden="1" w:uiPriority="37" w:unhideWhenUsed="1"/>
+    <w:lsdException w:name="TOC Heading" w:semiHidden="1" w:uiPriority="39" w:unhideWhenUsed="1" w:qFormat="1"/>
+    <w:lsdException w:name="Plain Table 1" w:uiPriority="41"/>
+    <w:lsdException w:name="Plain Table 2" w:uiPriority="42"/>
+    <w:lsdException w:name="Plain Table 3" w:uiPriority="43"/>
+    <w:lsdException w:name="Plain Table 4" w:uiPriority="44"/>
+    <w:lsdException w:name="Plain Table 5" w:uiPriority="45"/>
+    <w:lsdException w:name="Grid Table Light" w:uiPriority="40"/>
+    <w:lsdException w:name="Grid Table 1 Light" w:uiPriority="46"/>
+    <w:lsdException w:name="Grid Table 2" w:uiPriority="47"/>
+    <w:lsdException w:name="Grid Table 3" w:uiPriority="48"/>
+    <w:lsdException w:name="Grid Table 4" w:uiPriority="49"/>
+    <w:lsdException w:name="Grid Table 5 Dark" w:uiPriority="50"/>
+    <w:lsdException w:name="Grid Table 6 Colorful" w:uiPriority="51"/>
+    <w:lsdException w:name="Grid Table 7 Colorful" w:uiPriority="52"/>
+    <w:lsdException w:name="Grid Table 1 Light Accent 1" w:uiPriority="46"/>
+    <w:lsdException w:name="Grid Table 2 Accent 1" w:uiPriority="47"/>
+    <w:lsdException w:name="Grid Table 3 Accent 1" w:uiPriority="48"/>
+    <w:lsdException w:name="Grid Table 4 Accent 1" w:uiPriority="49"/>
+    <w:lsdException w:name="Grid Table 5 Dark Accent 1" w:uiPriority="50"/>
+    <w:lsdException w:name="Grid Table 6 Colorful Accent 1" w:uiPriority="51"/>
+    <w:lsdException w:name="Grid Table 7 Colorful Accent 1" w:uiPriority="52"/>
+    <w:lsdException w:name="Grid Table 1 Light Accent 2" w:uiPriority="46"/>
+    <w:lsdException w:name="Grid Table 2 Accent 2" w:uiPriority="47"/>
+    <w:lsdException w:name="Grid Table 3 Accent 2" w:uiPriority="48"/>
+    <w:lsdException w:name="Grid Table 4 Accent 2" w:uiPriority="49"/>
+    <w:lsdException w:name="Grid Table 5 Dark Accent 2" w:uiPriority="50"/>
+    <w:lsdException w:name="Grid Table 6 Colorful Accent 2" w:uiPriority="51"/>
+    <w:lsdException w:name="Grid Table 7 Colorful Accent 2" w:uiPriority="52"/>
+    <w:lsdException w:name="Grid Table 1 Light Accent 3" w:uiPriority="46"/>
+    <w:lsdException w:name="Grid Table 2 Accent 3" w:uiPriority="47"/>
+    <w:lsdException w:name="Grid Table 3 Accent 3" w:uiPriority="48"/>
+    <w:lsdException w:name="Grid Table 4 Accent 3" w:uiPriority="49"/>
+    <w:lsdException w:name="Grid Table 5 Dark Accent 3" w:uiPriority="50"/>
+    <w:lsdException w:name="Grid Table 6 Colorful Accent 3" w:uiPriority="51"/>
+    <w:lsdException w:name="Grid Table 7 Colorful Accent 3" w:uiPriority="52"/>
+    <w:lsdException w:name="Grid Table 1 Light Accent 4" w:uiPriority="46"/>
+    <w:lsdException w:name="Grid Table 2 Accent 4" w:uiPriority="47"/>
+    <w:lsdException w:name="Grid Table 3 Accent 4" w:uiPriority="48"/>
+    <w:lsdException w:name="Grid Table 4 Accent 4" w:uiPriority="49"/>
+    <w:lsdException w:name="Grid Table 5 Dark Accent 4" w:uiPriority="50"/>
+    <w:lsdException w:name="Grid Table 6 Colorful Accent 4" w:uiPriority="51"/>
+    <w:lsdException w:name="Grid Table 7 Colorful Accent 4" w:uiPriority="52"/>
+    <w:lsdException w:name="Grid Table 1 Light Accent 5" w:uiPriority="46"/>
+    <w:lsdException w:name="Grid Table 2 Accent 5" w:uiPriority="47"/>
+    <w:lsdException w:name="Grid Table 3 Accent 5" w:uiPriority="48"/>
+    <w:lsdException w:name="Grid Table 4 Accent 5" w:uiPriority="49"/>
+    <w:lsdException w:name="Grid Table 5 Dark Accent 5" w:uiPriority="50"/>
+    <w:lsdException w:name="Grid Table 6 Colorful Accent 5" w:uiPriority="51"/>
+    <w:lsdException w:name="Grid Table 7 Colorful Accent 5" w:uiPriority="52"/>
+    <w:lsdException w:name="Grid Table 1 Light Accent 6" w:uiPriority="46"/>
+    <w:lsdException w:name="Grid Table 2 Accent 6" w:uiPriority="47"/>
+    <w:lsdException w:name="Grid Table 3 Accent 6" w:uiPriority="48"/>
+    <w:lsdException w:name="Grid Table 4 Accent 6" w:uiPriority="49"/>
+    <w:lsdException w:name="Grid Table 5 Dark Accent 6" w:uiPriority="50"/>
+    <w:lsdException w:name="Grid Table 6 Colorful Accent 6" w:uiPriority="51"/>
+    <w:lsdException w:name="Grid Table 7 Colorful Accent 6" w:uiPriority="52"/>
+    <w:lsdException w:name="List Table 1 Light" w:uiPriority="46"/>
+    <w:lsdException w:name="List Table 2" w:uiPriority="47"/>
+    <w:lsdException w:name="List Table 3" w:uiPriority="48"/>
+    <w:lsdException w:name="List Table 4" w:uiPriority="49"/>
+    <w:lsdException w:name="List Table 5 Dark" w:uiPriority="50"/>
+    <w:lsdException w:name="List Table 6 Colorful" w:uiPriority="51"/>
+    <w:lsdException w:name="List Table 7 Colorful" w:uiPriority="52"/>
+    <w:lsdException w:name="List Table 1 Light Accent 1" w:uiPriority="46"/>
+    <w:lsdException w:name="List Table 2 Accent 1" w:uiPriority="47"/>
+    <w:lsdException w:name="List Table 3 Accent 1" w:uiPriority="48"/>
+    <w:lsdException w:name="List Table 4 Accent 1" w:uiPriority="49"/>
+    <w:lsdException w:name="List Table 5 Dark Accent 1" w:uiPriority="50"/>
+    <w:lsdException w:name="List Table 6 Colorful Accent 1" w:uiPriority="51"/>
+    <w:lsdException w:name="List Table 7 Colorful Accent 1" w:uiPriority="52"/>
+    <w:lsdException w:name="List Table 1 Light Accent 2" w:uiPriority="46"/>
+    <w:lsdException w:name="List Table 2 Accent 2" w:uiPriority="47"/>
+    <w:lsdException w:name="List Table 3 Accent 2" w:uiPriority="48"/>
+    <w:lsdException w:name="List Table 4 Accent 2" w:uiPriority="49"/>
+    <w:lsdException w:name="List Table 5 Dark Accent 2" w:uiPriority="50"/>
+    <w:lsdException w:name="List Table 6 Colorful Accent 2" w:uiPriority="51"/>
+    <w:lsdException w:name="List Table 7 Colorful Accent 2" w:uiPriority="52"/>
+    <w:lsdException w:name="List Table 1 Light Accent 3" w:uiPriority="46"/>
+    <w:lsdException w:name="List Table 2 Accent 3" w:uiPriority="47"/>
+    <w:lsdException w:name="List Table 3 Accent 3" w:uiPriority="48"/>
+    <w:lsdException w:name="List Table 4 Accent 3" w:uiPriority="49"/>
+    <w:lsdException w:name="List Table 5 Dark Accent 3" w:uiPriority="50"/>
+    <w:lsdException w:name="List Table 6 Colorful Accent 3" w:uiPriority="51"/>
+    <w:lsdException w:name="List Table 7 Colorful Accent 3" w:uiPriority="52"/>
+    <w:lsdException w:name="List Table 1 Light Accent 4" w:uiPriority="46"/>
+    <w:lsdException w:name="List Table 2 Accent 4" w:uiPriority="47"/>
+    <w:lsdException w:name="List Table 3 Accent 4" w:uiPriority="48"/>
+    <w:lsdException w:name="List Table 4 Accent 4" w:uiPriority="49"/>
+    <w:lsdException w:name="List Table 5 Dark Accent 4" w:uiPriority="50"/>
+    <w:lsdException w:name="List Table 6 Colorful Accent 4" w:uiPriority="51"/>
+    <w:lsdException w:name="List Table 7 Colorful Accent 4" w:uiPriority="52"/>
+    <w:lsdException w:name="List Table 1 Light Accent 5" w:uiPriority="46"/>
+    <w:lsdException w:name="List Table 2 Accent 5" w:uiPriority="47"/>
+    <w:lsdException w:name="List Table 3 Accent 5" w:uiPriority="48"/>
+    <w:lsdException w:name="List Table 4 Accent 5" w:uiPriority="49"/>
+    <w:lsdException w:name="List Table 5 Dark Accent 5" w:uiPriority="50"/>
+    <w:lsdException w:name="List Table 6 Colorful Accent 5" w:uiPriority="51"/>
+    <w:lsdException w:name="List Table 7 Colorful Accent 5" w:uiPriority="52"/>
+    <w:lsdException w:name="List Table 1 Light Accent 6" w:uiPriority="46"/>
+    <w:lsdException w:name="List Table 2 Accent 6" w:uiPriority="47"/>
+    <w:lsdException w:name="List Table 3 Accent 6" w:uiPriority="48"/>
+    <w:lsdException w:name="List Table 4 Accent 6" w:uiPriority="49"/>
+    <w:lsdException w:name="List Table 5 Dark Accent 6" w:uiPriority="50"/>
+    <w:lsdException w:name="List Table 6 Colorful Accent 6" w:uiPriority="51"/>
+    <w:lsdException w:name="List Table 7 Colorful Accent 6" w:uiPriority="52"/>
   </w:latentStyles>
-  <w:style w:type="paragraph" w:default="1" w:styleId="a">
+  <w:style w:type="paragraph" w:default="1" w:styleId="Normal">
     <w:name w:val="Normal"/>
     <w:qFormat/>
   </w:style>
-  <w:style w:type="character" w:default="1" w:styleId="a0">
+  <w:style w:type="character" w:default="1" w:styleId="DefaultParagraphFont">
     <w:name w:val="Default Paragraph Font"/>
     <w:uiPriority w:val="1"/>
     <w:semiHidden/>
     <w:unhideWhenUsed/>
   </w:style>
-  <w:style w:type="table" w:default="1" w:styleId="a1">
+  <w:style w:type="table" w:default="1" w:styleId="TableNormal">
     <w:name w:val="Normal Table"/>
     <w:uiPriority w:val="99"/>
     <w:semiHidden/>
@@ -2360,7 +3170,7 @@
       </w:tblCellMar>
     </w:tblPr>
   </w:style>
-  <w:style w:type="numbering" w:default="1" w:styleId="a2">
+  <w:style w:type="numbering" w:default="1" w:styleId="NoList">
     <w:name w:val="No List"/>
     <w:uiPriority w:val="99"/>
     <w:semiHidden/>
@@ -2382,210 +3192,102 @@
       <w:szCs w:val="24"/>
     </w:rPr>
   </w:style>
-</w:styles>
-</file>
-
-<file path=word/stylesWithEffects.xml><?xml version="1.0" encoding="utf-8"?>
-<w:styles xmlns:wpc="http://schemas.microsoft.com/office/word/2010/wordprocessingCanvas" xmlns:mc="http://schemas.openxmlformats.org/markup-compatibility/2006" xmlns:o="urn:schemas-microsoft-com:office:office" xmlns:r="http://schemas.openxmlformats.org/officeDocument/2006/relationships" xmlns:m="http://schemas.openxmlformats.org/officeDocument/2006/math" xmlns:v="urn:schemas-microsoft-com:vml" xmlns:wp14="http://schemas.microsoft.com/office/word/2010/wordprocessingDrawing" xmlns:wp="http://schemas.openxmlformats.org/drawingml/2006/wordprocessingDrawing" xmlns:w10="urn:schemas-microsoft-com:office:word" xmlns:w="http://schemas.openxmlformats.org/wordprocessingml/2006/main" xmlns:w14="http://schemas.microsoft.com/office/word/2010/wordml" xmlns:wpg="http://schemas.microsoft.com/office/word/2010/wordprocessingGroup" xmlns:wpi="http://schemas.microsoft.com/office/word/2010/wordprocessingInk" xmlns:wne="http://schemas.microsoft.com/office/word/2006/wordml" xmlns:wps="http://schemas.microsoft.com/office/word/2010/wordprocessingShape" mc:Ignorable="w14 wp14">
-  <w:docDefaults>
-    <w:rPrDefault>
-      <w:rPr>
-        <w:rFonts w:asciiTheme="minorHAnsi" w:eastAsiaTheme="minorHAnsi" w:hAnsiTheme="minorHAnsi" w:cstheme="minorBidi"/>
-        <w:sz w:val="22"/>
-        <w:szCs w:val="28"/>
-        <w:lang w:val="en-US" w:eastAsia="en-US" w:bidi="th-TH"/>
-      </w:rPr>
-    </w:rPrDefault>
-    <w:pPrDefault>
-      <w:pPr>
-        <w:spacing w:after="160" w:line="259" w:lineRule="auto"/>
-      </w:pPr>
-    </w:pPrDefault>
-  </w:docDefaults>
-  <w:latentStyles w:defLockedState="0" w:defUIPriority="99" w:defSemiHidden="1" w:defUnhideWhenUsed="1" w:defQFormat="0" w:count="267">
-    <w:lsdException w:name="Normal" w:semiHidden="0" w:uiPriority="0" w:unhideWhenUsed="0" w:qFormat="1"/>
-    <w:lsdException w:name="heading 1" w:semiHidden="0" w:uiPriority="9" w:unhideWhenUsed="0" w:qFormat="1"/>
-    <w:lsdException w:name="heading 2" w:uiPriority="9" w:qFormat="1"/>
-    <w:lsdException w:name="heading 3" w:uiPriority="9" w:qFormat="1"/>
-    <w:lsdException w:name="heading 4" w:uiPriority="9" w:qFormat="1"/>
-    <w:lsdException w:name="heading 5" w:uiPriority="9" w:qFormat="1"/>
-    <w:lsdException w:name="heading 6" w:uiPriority="9" w:qFormat="1"/>
-    <w:lsdException w:name="heading 7" w:uiPriority="9" w:qFormat="1"/>
-    <w:lsdException w:name="heading 8" w:uiPriority="9" w:qFormat="1"/>
-    <w:lsdException w:name="heading 9" w:uiPriority="9" w:qFormat="1"/>
-    <w:lsdException w:name="toc 1" w:uiPriority="39"/>
-    <w:lsdException w:name="toc 2" w:uiPriority="39"/>
-    <w:lsdException w:name="toc 3" w:uiPriority="39"/>
-    <w:lsdException w:name="toc 4" w:uiPriority="39"/>
-    <w:lsdException w:name="toc 5" w:uiPriority="39"/>
-    <w:lsdException w:name="toc 6" w:uiPriority="39"/>
-    <w:lsdException w:name="toc 7" w:uiPriority="39"/>
-    <w:lsdException w:name="toc 8" w:uiPriority="39"/>
-    <w:lsdException w:name="toc 9" w:uiPriority="39"/>
-    <w:lsdException w:name="caption" w:uiPriority="35" w:qFormat="1"/>
-    <w:lsdException w:name="Title" w:semiHidden="0" w:uiPriority="10" w:unhideWhenUsed="0" w:qFormat="1"/>
-    <w:lsdException w:name="Default Paragraph Font" w:uiPriority="1"/>
-    <w:lsdException w:name="Subtitle" w:semiHidden="0" w:uiPriority="11" w:unhideWhenUsed="0" w:qFormat="1"/>
-    <w:lsdException w:name="Strong" w:semiHidden="0" w:uiPriority="22" w:unhideWhenUsed="0" w:qFormat="1"/>
-    <w:lsdException w:name="Emphasis" w:semiHidden="0" w:uiPriority="20" w:unhideWhenUsed="0" w:qFormat="1"/>
-    <w:lsdException w:name="Table Grid" w:semiHidden="0" w:uiPriority="39" w:unhideWhenUsed="0"/>
-    <w:lsdException w:name="Placeholder Text" w:unhideWhenUsed="0"/>
-    <w:lsdException w:name="No Spacing" w:semiHidden="0" w:uiPriority="1" w:unhideWhenUsed="0" w:qFormat="1"/>
-    <w:lsdException w:name="Light Shading" w:semiHidden="0" w:uiPriority="60" w:unhideWhenUsed="0"/>
-    <w:lsdException w:name="Light List" w:semiHidden="0" w:uiPriority="61" w:unhideWhenUsed="0"/>
-    <w:lsdException w:name="Light Grid" w:semiHidden="0" w:uiPriority="62" w:unhideWhenUsed="0"/>
-    <w:lsdException w:name="Medium Shading 1" w:semiHidden="0" w:uiPriority="63" w:unhideWhenUsed="0"/>
-    <w:lsdException w:name="Medium Shading 2" w:semiHidden="0" w:uiPriority="64" w:unhideWhenUsed="0"/>
-    <w:lsdException w:name="Medium List 1" w:semiHidden="0" w:uiPriority="65" w:unhideWhenUsed="0"/>
-    <w:lsdException w:name="Medium List 2" w:semiHidden="0" w:uiPriority="66" w:unhideWhenUsed="0"/>
-    <w:lsdException w:name="Medium Grid 1" w:semiHidden="0" w:uiPriority="67" w:unhideWhenUsed="0"/>
-    <w:lsdException w:name="Medium Grid 2" w:semiHidden="0" w:uiPriority="68" w:unhideWhenUsed="0"/>
-    <w:lsdException w:name="Medium Grid 3" w:semiHidden="0" w:uiPriority="69" w:unhideWhenUsed="0"/>
-    <w:lsdException w:name="Dark List" w:semiHidden="0" w:uiPriority="70" w:unhideWhenUsed="0"/>
-    <w:lsdException w:name="Colorful Shading" w:semiHidden="0" w:uiPriority="71" w:unhideWhenUsed="0"/>
-    <w:lsdException w:name="Colorful List" w:semiHidden="0" w:uiPriority="72" w:unhideWhenUsed="0"/>
-    <w:lsdException w:name="Colorful Grid" w:semiHidden="0" w:uiPriority="73" w:unhideWhenUsed="0"/>
-    <w:lsdException w:name="Light Shading Accent 1" w:semiHidden="0" w:uiPriority="60" w:unhideWhenUsed="0"/>
-    <w:lsdException w:name="Light List Accent 1" w:semiHidden="0" w:uiPriority="61" w:unhideWhenUsed="0"/>
-    <w:lsdException w:name="Light Grid Accent 1" w:semiHidden="0" w:uiPriority="62" w:unhideWhenUsed="0"/>
-    <w:lsdException w:name="Medium Shading 1 Accent 1" w:semiHidden="0" w:uiPriority="63" w:unhideWhenUsed="0"/>
-    <w:lsdException w:name="Medium Shading 2 Accent 1" w:semiHidden="0" w:uiPriority="64" w:unhideWhenUsed="0"/>
-    <w:lsdException w:name="Medium List 1 Accent 1" w:semiHidden="0" w:uiPriority="65" w:unhideWhenUsed="0"/>
-    <w:lsdException w:name="Revision" w:unhideWhenUsed="0"/>
-    <w:lsdException w:name="List Paragraph" w:semiHidden="0" w:uiPriority="34" w:unhideWhenUsed="0" w:qFormat="1"/>
-    <w:lsdException w:name="Quote" w:semiHidden="0" w:uiPriority="29" w:unhideWhenUsed="0" w:qFormat="1"/>
-    <w:lsdException w:name="Intense Quote" w:semiHidden="0" w:uiPriority="30" w:unhideWhenUsed="0" w:qFormat="1"/>
-    <w:lsdException w:name="Medium List 2 Accent 1" w:semiHidden="0" w:uiPriority="66" w:unhideWhenUsed="0"/>
-    <w:lsdException w:name="Medium Grid 1 Accent 1" w:semiHidden="0" w:uiPriority="67" w:unhideWhenUsed="0"/>
-    <w:lsdException w:name="Medium Grid 2 Accent 1" w:semiHidden="0" w:uiPriority="68" w:unhideWhenUsed="0"/>
-    <w:lsdException w:name="Medium Grid 3 Accent 1" w:semiHidden="0" w:uiPriority="69" w:unhideWhenUsed="0"/>
-    <w:lsdException w:name="Dark List Accent 1" w:semiHidden="0" w:uiPriority="70" w:unhideWhenUsed="0"/>
-    <w:lsdException w:name="Colorful Shading Accent 1" w:semiHidden="0" w:uiPriority="71" w:unhideWhenUsed="0"/>
-    <w:lsdException w:name="Colorful List Accent 1" w:semiHidden="0" w:uiPriority="72" w:unhideWhenUsed="0"/>
-    <w:lsdException w:name="Colorful Grid Accent 1" w:semiHidden="0" w:uiPriority="73" w:unhideWhenUsed="0"/>
-    <w:lsdException w:name="Light Shading Accent 2" w:semiHidden="0" w:uiPriority="60" w:unhideWhenUsed="0"/>
-    <w:lsdException w:name="Light List Accent 2" w:semiHidden="0" w:uiPriority="61" w:unhideWhenUsed="0"/>
-    <w:lsdException w:name="Light Grid Accent 2" w:semiHidden="0" w:uiPriority="62" w:unhideWhenUsed="0"/>
-    <w:lsdException w:name="Medium Shading 1 Accent 2" w:semiHidden="0" w:uiPriority="63" w:unhideWhenUsed="0"/>
-    <w:lsdException w:name="Medium Shading 2 Accent 2" w:semiHidden="0" w:uiPriority="64" w:unhideWhenUsed="0"/>
-    <w:lsdException w:name="Medium List 1 Accent 2" w:semiHidden="0" w:uiPriority="65" w:unhideWhenUsed="0"/>
-    <w:lsdException w:name="Medium List 2 Accent 2" w:semiHidden="0" w:uiPriority="66" w:unhideWhenUsed="0"/>
-    <w:lsdException w:name="Medium Grid 1 Accent 2" w:semiHidden="0" w:uiPriority="67" w:unhideWhenUsed="0"/>
-    <w:lsdException w:name="Medium Grid 2 Accent 2" w:semiHidden="0" w:uiPriority="68" w:unhideWhenUsed="0"/>
-    <w:lsdException w:name="Medium Grid 3 Accent 2" w:semiHidden="0" w:uiPriority="69" w:unhideWhenUsed="0"/>
-    <w:lsdException w:name="Dark List Accent 2" w:semiHidden="0" w:uiPriority="70" w:unhideWhenUsed="0"/>
-    <w:lsdException w:name="Colorful Shading Accent 2" w:semiHidden="0" w:uiPriority="71" w:unhideWhenUsed="0"/>
-    <w:lsdException w:name="Colorful List Accent 2" w:semiHidden="0" w:uiPriority="72" w:unhideWhenUsed="0"/>
-    <w:lsdException w:name="Colorful Grid Accent 2" w:semiHidden="0" w:uiPriority="73" w:unhideWhenUsed="0"/>
-    <w:lsdException w:name="Light Shading Accent 3" w:semiHidden="0" w:uiPriority="60" w:unhideWhenUsed="0"/>
-    <w:lsdException w:name="Light List Accent 3" w:semiHidden="0" w:uiPriority="61" w:unhideWhenUsed="0"/>
-    <w:lsdException w:name="Light Grid Accent 3" w:semiHidden="0" w:uiPriority="62" w:unhideWhenUsed="0"/>
-    <w:lsdException w:name="Medium Shading 1 Accent 3" w:semiHidden="0" w:uiPriority="63" w:unhideWhenUsed="0"/>
-    <w:lsdException w:name="Medium Shading 2 Accent 3" w:semiHidden="0" w:uiPriority="64" w:unhideWhenUsed="0"/>
-    <w:lsdException w:name="Medium List 1 Accent 3" w:semiHidden="0" w:uiPriority="65" w:unhideWhenUsed="0"/>
-    <w:lsdException w:name="Medium List 2 Accent 3" w:semiHidden="0" w:uiPriority="66" w:unhideWhenUsed="0"/>
-    <w:lsdException w:name="Medium Grid 1 Accent 3" w:semiHidden="0" w:uiPriority="67" w:unhideWhenUsed="0"/>
-    <w:lsdException w:name="Medium Grid 2 Accent 3" w:semiHidden="0" w:uiPriority="68" w:unhideWhenUsed="0"/>
-    <w:lsdException w:name="Medium Grid 3 Accent 3" w:semiHidden="0" w:uiPriority="69" w:unhideWhenUsed="0"/>
-    <w:lsdException w:name="Dark List Accent 3" w:semiHidden="0" w:uiPriority="70" w:unhideWhenUsed="0"/>
-    <w:lsdException w:name="Colorful Shading Accent 3" w:semiHidden="0" w:uiPriority="71" w:unhideWhenUsed="0"/>
-    <w:lsdException w:name="Colorful List Accent 3" w:semiHidden="0" w:uiPriority="72" w:unhideWhenUsed="0"/>
-    <w:lsdException w:name="Colorful Grid Accent 3" w:semiHidden="0" w:uiPriority="73" w:unhideWhenUsed="0"/>
-    <w:lsdException w:name="Light Shading Accent 4" w:semiHidden="0" w:uiPriority="60" w:unhideWhenUsed="0"/>
-    <w:lsdException w:name="Light List Accent 4" w:semiHidden="0" w:uiPriority="61" w:unhideWhenUsed="0"/>
-    <w:lsdException w:name="Light Grid Accent 4" w:semiHidden="0" w:uiPriority="62" w:unhideWhenUsed="0"/>
-    <w:lsdException w:name="Medium Shading 1 Accent 4" w:semiHidden="0" w:uiPriority="63" w:unhideWhenUsed="0"/>
-    <w:lsdException w:name="Medium Shading 2 Accent 4" w:semiHidden="0" w:uiPriority="64" w:unhideWhenUsed="0"/>
-    <w:lsdException w:name="Medium List 1 Accent 4" w:semiHidden="0" w:uiPriority="65" w:unhideWhenUsed="0"/>
-    <w:lsdException w:name="Medium List 2 Accent 4" w:semiHidden="0" w:uiPriority="66" w:unhideWhenUsed="0"/>
-    <w:lsdException w:name="Medium Grid 1 Accent 4" w:semiHidden="0" w:uiPriority="67" w:unhideWhenUsed="0"/>
-    <w:lsdException w:name="Medium Grid 2 Accent 4" w:semiHidden="0" w:uiPriority="68" w:unhideWhenUsed="0"/>
-    <w:lsdException w:name="Medium Grid 3 Accent 4" w:semiHidden="0" w:uiPriority="69" w:unhideWhenUsed="0"/>
-    <w:lsdException w:name="Dark List Accent 4" w:semiHidden="0" w:uiPriority="70" w:unhideWhenUsed="0"/>
-    <w:lsdException w:name="Colorful Shading Accent 4" w:semiHidden="0" w:uiPriority="71" w:unhideWhenUsed="0"/>
-    <w:lsdException w:name="Colorful List Accent 4" w:semiHidden="0" w:uiPriority="72" w:unhideWhenUsed="0"/>
-    <w:lsdException w:name="Colorful Grid Accent 4" w:semiHidden="0" w:uiPriority="73" w:unhideWhenUsed="0"/>
-    <w:lsdException w:name="Light Shading Accent 5" w:semiHidden="0" w:uiPriority="60" w:unhideWhenUsed="0"/>
-    <w:lsdException w:name="Light List Accent 5" w:semiHidden="0" w:uiPriority="61" w:unhideWhenUsed="0"/>
-    <w:lsdException w:name="Light Grid Accent 5" w:semiHidden="0" w:uiPriority="62" w:unhideWhenUsed="0"/>
-    <w:lsdException w:name="Medium Shading 1 Accent 5" w:semiHidden="0" w:uiPriority="63" w:unhideWhenUsed="0"/>
-    <w:lsdException w:name="Medium Shading 2 Accent 5" w:semiHidden="0" w:uiPriority="64" w:unhideWhenUsed="0"/>
-    <w:lsdException w:name="Medium List 1 Accent 5" w:semiHidden="0" w:uiPriority="65" w:unhideWhenUsed="0"/>
-    <w:lsdException w:name="Medium List 2 Accent 5" w:semiHidden="0" w:uiPriority="66" w:unhideWhenUsed="0"/>
-    <w:lsdException w:name="Medium Grid 1 Accent 5" w:semiHidden="0" w:uiPriority="67" w:unhideWhenUsed="0"/>
-    <w:lsdException w:name="Medium Grid 2 Accent 5" w:semiHidden="0" w:uiPriority="68" w:unhideWhenUsed="0"/>
-    <w:lsdException w:name="Medium Grid 3 Accent 5" w:semiHidden="0" w:uiPriority="69" w:unhideWhenUsed="0"/>
-    <w:lsdException w:name="Dark List Accent 5" w:semiHidden="0" w:uiPriority="70" w:unhideWhenUsed="0"/>
-    <w:lsdException w:name="Colorful Shading Accent 5" w:semiHidden="0" w:uiPriority="71" w:unhideWhenUsed="0"/>
-    <w:lsdException w:name="Colorful List Accent 5" w:semiHidden="0" w:uiPriority="72" w:unhideWhenUsed="0"/>
-    <w:lsdException w:name="Colorful Grid Accent 5" w:semiHidden="0" w:uiPriority="73" w:unhideWhenUsed="0"/>
-    <w:lsdException w:name="Light Shading Accent 6" w:semiHidden="0" w:uiPriority="60" w:unhideWhenUsed="0"/>
-    <w:lsdException w:name="Light List Accent 6" w:semiHidden="0" w:uiPriority="61" w:unhideWhenUsed="0"/>
-    <w:lsdException w:name="Light Grid Accent 6" w:semiHidden="0" w:uiPriority="62" w:unhideWhenUsed="0"/>
-    <w:lsdException w:name="Medium Shading 1 Accent 6" w:semiHidden="0" w:uiPriority="63" w:unhideWhenUsed="0"/>
-    <w:lsdException w:name="Medium Shading 2 Accent 6" w:semiHidden="0" w:uiPriority="64" w:unhideWhenUsed="0"/>
-    <w:lsdException w:name="Medium List 1 Accent 6" w:semiHidden="0" w:uiPriority="65" w:unhideWhenUsed="0"/>
-    <w:lsdException w:name="Medium List 2 Accent 6" w:semiHidden="0" w:uiPriority="66" w:unhideWhenUsed="0"/>
-    <w:lsdException w:name="Medium Grid 1 Accent 6" w:semiHidden="0" w:uiPriority="67" w:unhideWhenUsed="0"/>
-    <w:lsdException w:name="Medium Grid 2 Accent 6" w:semiHidden="0" w:uiPriority="68" w:unhideWhenUsed="0"/>
-    <w:lsdException w:name="Medium Grid 3 Accent 6" w:semiHidden="0" w:uiPriority="69" w:unhideWhenUsed="0"/>
-    <w:lsdException w:name="Dark List Accent 6" w:semiHidden="0" w:uiPriority="70" w:unhideWhenUsed="0"/>
-    <w:lsdException w:name="Colorful Shading Accent 6" w:semiHidden="0" w:uiPriority="71" w:unhideWhenUsed="0"/>
-    <w:lsdException w:name="Colorful List Accent 6" w:semiHidden="0" w:uiPriority="72" w:unhideWhenUsed="0"/>
-    <w:lsdException w:name="Colorful Grid Accent 6" w:semiHidden="0" w:uiPriority="73" w:unhideWhenUsed="0"/>
-    <w:lsdException w:name="Subtle Emphasis" w:semiHidden="0" w:uiPriority="19" w:unhideWhenUsed="0" w:qFormat="1"/>
-    <w:lsdException w:name="Intense Emphasis" w:semiHidden="0" w:uiPriority="21" w:unhideWhenUsed="0" w:qFormat="1"/>
-    <w:lsdException w:name="Subtle Reference" w:semiHidden="0" w:uiPriority="31" w:unhideWhenUsed="0" w:qFormat="1"/>
-    <w:lsdException w:name="Intense Reference" w:semiHidden="0" w:uiPriority="32" w:unhideWhenUsed="0" w:qFormat="1"/>
-    <w:lsdException w:name="Book Title" w:semiHidden="0" w:uiPriority="33" w:unhideWhenUsed="0" w:qFormat="1"/>
-    <w:lsdException w:name="Bibliography" w:uiPriority="37"/>
-    <w:lsdException w:name="TOC Heading" w:uiPriority="39" w:qFormat="1"/>
-  </w:latentStyles>
-  <w:style w:type="paragraph" w:default="1" w:styleId="a">
-    <w:name w:val="Normal"/>
-    <w:qFormat/>
-  </w:style>
-  <w:style w:type="character" w:default="1" w:styleId="a0">
-    <w:name w:val="Default Paragraph Font"/>
-    <w:uiPriority w:val="1"/>
-    <w:semiHidden/>
-    <w:unhideWhenUsed/>
-  </w:style>
-  <w:style w:type="table" w:default="1" w:styleId="a1">
-    <w:name w:val="Normal Table"/>
+  <w:style w:type="character" w:styleId="CommentReference">
+    <w:name w:val="annotation reference"/>
+    <w:basedOn w:val="DefaultParagraphFont"/>
     <w:uiPriority w:val="99"/>
     <w:semiHidden/>
     <w:unhideWhenUsed/>
-    <w:tblPr>
-      <w:tblInd w:w="0" w:type="dxa"/>
-      <w:tblCellMar>
-        <w:top w:w="0" w:type="dxa"/>
-        <w:left w:w="108" w:type="dxa"/>
-        <w:bottom w:w="0" w:type="dxa"/>
-        <w:right w:w="108" w:type="dxa"/>
-      </w:tblCellMar>
-    </w:tblPr>
+    <w:rsid w:val="003F0AD8"/>
+    <w:rPr>
+      <w:sz w:val="16"/>
+      <w:szCs w:val="18"/>
+    </w:rPr>
   </w:style>
-  <w:style w:type="numbering" w:default="1" w:styleId="a2">
-    <w:name w:val="No List"/>
+  <w:style w:type="paragraph" w:styleId="CommentText">
+    <w:name w:val="annotation text"/>
+    <w:basedOn w:val="Normal"/>
+    <w:link w:val="CommentTextChar"/>
     <w:uiPriority w:val="99"/>
     <w:semiHidden/>
     <w:unhideWhenUsed/>
+    <w:rsid w:val="003F0AD8"/>
+    <w:pPr>
+      <w:spacing w:line="240" w:lineRule="auto"/>
+    </w:pPr>
+    <w:rPr>
+      <w:sz w:val="20"/>
+      <w:szCs w:val="25"/>
+    </w:rPr>
   </w:style>
-  <w:style w:type="paragraph" w:customStyle="1" w:styleId="Default">
-    <w:name w:val="Default"/>
-    <w:rsid w:val="00FC7FCB"/>
+  <w:style w:type="character" w:customStyle="1" w:styleId="CommentTextChar">
+    <w:name w:val="Comment Text Char"/>
+    <w:basedOn w:val="DefaultParagraphFont"/>
+    <w:link w:val="CommentText"/>
+    <w:uiPriority w:val="99"/>
+    <w:semiHidden/>
+    <w:rsid w:val="003F0AD8"/>
+    <w:rPr>
+      <w:sz w:val="20"/>
+      <w:szCs w:val="25"/>
+    </w:rPr>
+  </w:style>
+  <w:style w:type="paragraph" w:styleId="CommentSubject">
+    <w:name w:val="annotation subject"/>
+    <w:basedOn w:val="CommentText"/>
+    <w:next w:val="CommentText"/>
+    <w:link w:val="CommentSubjectChar"/>
+    <w:uiPriority w:val="99"/>
+    <w:semiHidden/>
+    <w:unhideWhenUsed/>
+    <w:rsid w:val="003F0AD8"/>
+    <w:rPr>
+      <w:b/>
+      <w:bCs/>
+    </w:rPr>
+  </w:style>
+  <w:style w:type="character" w:customStyle="1" w:styleId="CommentSubjectChar">
+    <w:name w:val="Comment Subject Char"/>
+    <w:basedOn w:val="CommentTextChar"/>
+    <w:link w:val="CommentSubject"/>
+    <w:uiPriority w:val="99"/>
+    <w:semiHidden/>
+    <w:rsid w:val="003F0AD8"/>
+    <w:rPr>
+      <w:b/>
+      <w:bCs/>
+      <w:sz w:val="20"/>
+      <w:szCs w:val="25"/>
+    </w:rPr>
+  </w:style>
+  <w:style w:type="paragraph" w:styleId="BalloonText">
+    <w:name w:val="Balloon Text"/>
+    <w:basedOn w:val="Normal"/>
+    <w:link w:val="BalloonTextChar"/>
+    <w:uiPriority w:val="99"/>
+    <w:semiHidden/>
+    <w:unhideWhenUsed/>
+    <w:rsid w:val="003F0AD8"/>
     <w:pPr>
-      <w:autoSpaceDE w:val="0"/>
-      <w:autoSpaceDN w:val="0"/>
-      <w:adjustRightInd w:val="0"/>
       <w:spacing w:after="0" w:line="240" w:lineRule="auto"/>
     </w:pPr>
     <w:rPr>
-      <w:rFonts w:ascii="Calibri" w:hAnsi="Calibri" w:cs="Calibri"/>
-      <w:color w:val="000000"/>
-      <w:sz w:val="24"/>
-      <w:szCs w:val="24"/>
+      <w:rFonts w:ascii="Segoe UI" w:hAnsi="Segoe UI" w:cs="Angsana New"/>
+      <w:sz w:val="18"/>
+      <w:szCs w:val="22"/>
+    </w:rPr>
+  </w:style>
+  <w:style w:type="character" w:customStyle="1" w:styleId="BalloonTextChar">
+    <w:name w:val="Balloon Text Char"/>
+    <w:basedOn w:val="DefaultParagraphFont"/>
+    <w:link w:val="BalloonText"/>
+    <w:uiPriority w:val="99"/>
+    <w:semiHidden/>
+    <w:rsid w:val="003F0AD8"/>
+    <w:rPr>
+      <w:rFonts w:ascii="Segoe UI" w:hAnsi="Segoe UI" w:cs="Angsana New"/>
+      <w:sz w:val="18"/>
+      <w:szCs w:val="22"/>
     </w:rPr>
   </w:style>
 </w:styles>
@@ -2846,7 +3548,7 @@
   <a:extraClrSchemeLst/>
   <a:extLst>
     <a:ext uri="{05A4C25C-085E-4340-85A3-A5531E510DB2}">
-      <thm15:themeFamily xmlns:thm15="http://schemas.microsoft.com/office/thememl/2012/main" xmlns="" name="Office Theme" id="{62F939B6-93AF-4DB8-9C6B-D6C7DFDC589F}" vid="{4A3C46E8-61CC-4603-A589-7422A47A8E4A}"/>
+      <thm15:themeFamily xmlns:thm15="http://schemas.microsoft.com/office/thememl/2012/main" name="Office Theme" id="{62F939B6-93AF-4DB8-9C6B-D6C7DFDC589F}" vid="{4A3C46E8-61CC-4603-A589-7422A47A8E4A}"/>
     </a:ext>
   </a:extLst>
 </a:theme>

</xml_diff>